<commit_message>
feat: add generate keterangan selesai and kontrak penelitian
</commit_message>
<xml_diff>
--- a/format/doc/template_surat_rekomendasi.docx
+++ b/format/doc/template_surat_rekomendasi.docx
@@ -55,6 +55,7 @@
           <w:rFonts w:ascii="Times New Roman" w:hAnsi="Times New Roman" w:cs="Times New Roman"/>
           <w:sz w:val="24"/>
           <w:szCs w:val="24"/>
+          <w:highlight w:val="none"/>
           <w:lang w:val="en-US"/>
         </w:rPr>
       </w:pPr>
@@ -97,20 +98,10 @@
           <w:rFonts w:ascii="Times New Roman" w:hAnsi="Times New Roman" w:cs="Times New Roman"/>
           <w:sz w:val="24"/>
           <w:szCs w:val="24"/>
+          <w:highlight w:val="none"/>
           <w:lang w:val="en-US"/>
         </w:rPr>
       </w:r>
-    </w:p>
-    <w:p>
-      <w:pPr>
-        <w:jc w:val="both"/>
-        <w:spacing w:line="240" w:lineRule="auto"/>
-        <w:rPr>
-          <w:rFonts w:ascii="Times New Roman" w:hAnsi="Times New Roman" w:cs="Times New Roman"/>
-          <w:sz w:val="24"/>
-          <w:szCs w:val="24"/>
-        </w:rPr>
-      </w:pPr>
       <w:r>
         <w:rPr>
           <w:rFonts w:ascii="Times New Roman" w:hAnsi="Times New Roman" w:cs="Times New Roman"/>
@@ -132,11 +123,49 @@
           <w:szCs w:val="24"/>
         </w:rPr>
       </w:r>
+      <w:r>
+        <w:rPr>
+          <w:rFonts w:ascii="Times New Roman" w:hAnsi="Times New Roman" w:cs="Times New Roman"/>
+          <w:sz w:val="24"/>
+          <w:szCs w:val="24"/>
+          <w:lang w:val="en-US"/>
+        </w:rPr>
+      </w:r>
     </w:p>
     <w:p>
       <w:pPr>
         <w:jc w:val="both"/>
         <w:spacing w:line="240" w:lineRule="auto"/>
+        <w:rPr>
+          <w:rFonts w:ascii="Times New Roman" w:hAnsi="Times New Roman" w:cs="Times New Roman"/>
+          <w:sz w:val="24"/>
+          <w:szCs w:val="24"/>
+          <w:lang w:val="en-US"/>
+        </w:rPr>
+      </w:pPr>
+      <w:r>
+        <w:rPr>
+          <w:rFonts w:ascii="Times New Roman" w:hAnsi="Times New Roman" w:cs="Times New Roman"/>
+          <w:sz w:val="24"/>
+          <w:szCs w:val="24"/>
+          <w:highlight w:val="none"/>
+          <w:lang w:val="en-US"/>
+        </w:rPr>
+      </w:r>
+      <w:r>
+        <w:rPr>
+          <w:rFonts w:ascii="Times New Roman" w:hAnsi="Times New Roman" w:cs="Times New Roman"/>
+          <w:sz w:val="24"/>
+          <w:szCs w:val="24"/>
+          <w:highlight w:val="none"/>
+          <w:lang w:val="en-US"/>
+        </w:rPr>
+      </w:r>
+    </w:p>
+    <w:p>
+      <w:pPr>
+        <w:jc w:val="both"/>
+        <w:spacing w:after="0" w:line="240" w:lineRule="auto"/>
         <w:rPr>
           <w:rFonts w:ascii="Times New Roman" w:hAnsi="Times New Roman" w:cs="Times New Roman"/>
           <w:sz w:val="24"/>
@@ -169,7 +198,7 @@
     <w:p>
       <w:pPr>
         <w:jc w:val="both"/>
-        <w:spacing w:line="240" w:lineRule="auto"/>
+        <w:spacing w:after="0" w:line="240" w:lineRule="auto"/>
         <w:rPr>
           <w:rFonts w:ascii="Times New Roman" w:hAnsi="Times New Roman" w:cs="Times New Roman"/>
           <w:sz w:val="24"/>
@@ -202,7 +231,7 @@
     <w:p>
       <w:pPr>
         <w:jc w:val="both"/>
-        <w:spacing w:line="240" w:lineRule="auto"/>
+        <w:spacing w:after="0" w:line="240" w:lineRule="auto"/>
         <w:rPr>
           <w:rFonts w:ascii="Times New Roman" w:hAnsi="Times New Roman" w:cs="Times New Roman"/>
           <w:sz w:val="24"/>
@@ -235,10 +264,7 @@
     <w:p>
       <w:pPr>
         <w:jc w:val="both"/>
-        <w:spacing w:line="240" w:lineRule="auto"/>
-        <w:tabs>
-          <w:tab w:val="left" w:pos="3557" w:leader="none"/>
-        </w:tabs>
+        <w:spacing w:after="0" w:line="240" w:lineRule="auto"/>
         <w:rPr>
           <w:rFonts w:ascii="Times New Roman" w:hAnsi="Times New Roman" w:cs="Times New Roman"/>
           <w:sz w:val="24"/>
@@ -259,27 +285,12 @@
           <w:sz w:val="24"/>
           <w:szCs w:val="24"/>
         </w:rPr>
-        <w:tab/>
-      </w:r>
-      <w:r>
-        <w:rPr>
-          <w:rFonts w:ascii="Times New Roman" w:hAnsi="Times New Roman" w:cs="Times New Roman"/>
-          <w:sz w:val="24"/>
-          <w:szCs w:val="24"/>
-        </w:rPr>
-      </w:r>
-      <w:r>
-        <w:rPr>
-          <w:rFonts w:ascii="Times New Roman" w:hAnsi="Times New Roman" w:cs="Times New Roman"/>
-          <w:sz w:val="24"/>
-          <w:szCs w:val="24"/>
-        </w:rPr>
       </w:r>
     </w:p>
     <w:p>
       <w:pPr>
         <w:jc w:val="both"/>
-        <w:spacing w:line="240" w:lineRule="auto"/>
+        <w:spacing w:after="0" w:line="240" w:lineRule="auto"/>
         <w:rPr>
           <w:rFonts w:ascii="Times New Roman" w:hAnsi="Times New Roman" w:cs="Times New Roman"/>
           <w:sz w:val="24"/>
@@ -299,6 +310,7 @@
           <w:sz w:val="24"/>
           <w:szCs w:val="24"/>
         </w:rPr>
+        <w:tab/>
       </w:r>
       <w:r>
         <w:rPr>
@@ -307,6 +319,7 @@
           <w:szCs w:val="24"/>
         </w:rPr>
       </w:r>
+      <w:r/>
     </w:p>
     <w:p>
       <w:pPr>
@@ -522,7 +535,7 @@
     </w:p>
     <w:p>
       <w:pPr>
-        <w:pStyle w:val="1016"/>
+        <w:pStyle w:val="1020"/>
         <w:numPr>
           <w:ilvl w:val="0"/>
           <w:numId w:val="2"/>
@@ -560,7 +573,7 @@
     </w:p>
     <w:p>
       <w:pPr>
-        <w:pStyle w:val="1016"/>
+        <w:pStyle w:val="1020"/>
         <w:jc w:val="both"/>
         <w:spacing w:line="240" w:lineRule="auto"/>
         <w:rPr>
@@ -597,7 +610,7 @@
     </w:p>
     <w:p>
       <w:pPr>
-        <w:pStyle w:val="1016"/>
+        <w:pStyle w:val="1020"/>
         <w:jc w:val="both"/>
         <w:spacing w:line="240" w:lineRule="auto"/>
         <w:rPr>
@@ -619,7 +632,6 @@
           <w:rFonts w:ascii="Times New Roman" w:hAnsi="Times New Roman" w:cs="Times New Roman"/>
           <w:sz w:val="24"/>
           <w:szCs w:val="24"/>
-          <w:highlight w:val="none"/>
         </w:rPr>
       </w:r>
       <w:r>
@@ -632,7 +644,7 @@
     </w:p>
     <w:p>
       <w:pPr>
-        <w:pStyle w:val="1016"/>
+        <w:pStyle w:val="1020"/>
         <w:numPr>
           <w:ilvl w:val="0"/>
           <w:numId w:val="2"/>
@@ -670,7 +682,7 @@
     </w:p>
     <w:p>
       <w:pPr>
-        <w:pStyle w:val="1016"/>
+        <w:pStyle w:val="1020"/>
         <w:jc w:val="both"/>
         <w:spacing w:line="240" w:lineRule="auto"/>
         <w:rPr>
@@ -929,6 +941,7 @@
           <w:sz w:val="24"/>
           <w:szCs w:val="24"/>
         </w:rPr>
+        <w:tab/>
       </w:r>
       <w:r>
         <w:rPr>
@@ -936,7 +949,6 @@
           <w:sz w:val="24"/>
           <w:szCs w:val="24"/>
         </w:rPr>
-        <w:tab/>
       </w:r>
       <w:r>
         <w:rPr>
@@ -1055,7 +1067,7 @@
 <w:ftr xmlns:wpc="http://schemas.microsoft.com/office/word/2010/wordprocessingCanvas" xmlns:mc="http://schemas.openxmlformats.org/markup-compatibility/2006" xmlns:o="urn:schemas-microsoft-com:office:office" xmlns:r="http://schemas.openxmlformats.org/officeDocument/2006/relationships" xmlns:m="http://schemas.openxmlformats.org/officeDocument/2006/math" xmlns:v="urn:schemas-microsoft-com:vml" xmlns:wp14="http://schemas.microsoft.com/office/word/2010/wordprocessingDrawing" xmlns:wp="http://schemas.openxmlformats.org/drawingml/2006/wordprocessingDrawing" xmlns:w10="urn:schemas-microsoft-com:office:word" xmlns:w="http://schemas.openxmlformats.org/wordprocessingml/2006/main" xmlns:w14="http://schemas.microsoft.com/office/word/2010/wordml" xmlns:w15="http://schemas.microsoft.com/office/word/2012/wordml" xmlns:wpg="http://schemas.microsoft.com/office/word/2010/wordprocessingGroup" xmlns:wpi="http://schemas.microsoft.com/office/word/2010/wordprocessingInk" xmlns:wne="http://schemas.microsoft.com/office/word/2006/wordml" xmlns:a="http://schemas.openxmlformats.org/drawingml/2006/main" xmlns:wps="http://schemas.microsoft.com/office/word/2010/wordprocessingShape" mc:Ignorable="w14 w15 wp14">
   <w:p>
     <w:pPr>
-      <w:pStyle w:val="1019"/>
+      <w:pStyle w:val="1023"/>
     </w:pPr>
     <w:r/>
     <w:r/>
@@ -1067,7 +1079,7 @@
 <w:ftr xmlns:wpc="http://schemas.microsoft.com/office/word/2010/wordprocessingCanvas" xmlns:mc="http://schemas.openxmlformats.org/markup-compatibility/2006" xmlns:o="urn:schemas-microsoft-com:office:office" xmlns:r="http://schemas.openxmlformats.org/officeDocument/2006/relationships" xmlns:m="http://schemas.openxmlformats.org/officeDocument/2006/math" xmlns:v="urn:schemas-microsoft-com:vml" xmlns:wp14="http://schemas.microsoft.com/office/word/2010/wordprocessingDrawing" xmlns:wp="http://schemas.openxmlformats.org/drawingml/2006/wordprocessingDrawing" xmlns:w10="urn:schemas-microsoft-com:office:word" xmlns:w="http://schemas.openxmlformats.org/wordprocessingml/2006/main" xmlns:w14="http://schemas.microsoft.com/office/word/2010/wordml" xmlns:w15="http://schemas.microsoft.com/office/word/2012/wordml" xmlns:wpg="http://schemas.microsoft.com/office/word/2010/wordprocessingGroup" xmlns:wpi="http://schemas.microsoft.com/office/word/2010/wordprocessingInk" xmlns:wne="http://schemas.microsoft.com/office/word/2006/wordml" xmlns:a="http://schemas.openxmlformats.org/drawingml/2006/main" xmlns:wps="http://schemas.microsoft.com/office/word/2010/wordprocessingShape" mc:Ignorable="w14 w15 wp14">
   <w:p>
     <w:pPr>
-      <w:pStyle w:val="1019"/>
+      <w:pStyle w:val="1023"/>
     </w:pPr>
     <w:r/>
     <w:r/>
@@ -1079,7 +1091,7 @@
 <w:ftr xmlns:wpc="http://schemas.microsoft.com/office/word/2010/wordprocessingCanvas" xmlns:mc="http://schemas.openxmlformats.org/markup-compatibility/2006" xmlns:o="urn:schemas-microsoft-com:office:office" xmlns:r="http://schemas.openxmlformats.org/officeDocument/2006/relationships" xmlns:m="http://schemas.openxmlformats.org/officeDocument/2006/math" xmlns:v="urn:schemas-microsoft-com:vml" xmlns:wp14="http://schemas.microsoft.com/office/word/2010/wordprocessingDrawing" xmlns:wp="http://schemas.openxmlformats.org/drawingml/2006/wordprocessingDrawing" xmlns:w10="urn:schemas-microsoft-com:office:word" xmlns:w="http://schemas.openxmlformats.org/wordprocessingml/2006/main" xmlns:w14="http://schemas.microsoft.com/office/word/2010/wordml" xmlns:w15="http://schemas.microsoft.com/office/word/2012/wordml" xmlns:wpg="http://schemas.microsoft.com/office/word/2010/wordprocessingGroup" xmlns:wpi="http://schemas.microsoft.com/office/word/2010/wordprocessingInk" xmlns:wne="http://schemas.microsoft.com/office/word/2006/wordml" xmlns:a="http://schemas.openxmlformats.org/drawingml/2006/main" xmlns:wps="http://schemas.microsoft.com/office/word/2010/wordprocessingShape" mc:Ignorable="w14 w15 wp14">
   <w:p>
     <w:pPr>
-      <w:pStyle w:val="1019"/>
+      <w:pStyle w:val="1023"/>
     </w:pPr>
     <w:r/>
     <w:r/>
@@ -1118,7 +1130,7 @@
 <w:hdr xmlns:wpc="http://schemas.microsoft.com/office/word/2010/wordprocessingCanvas" xmlns:mc="http://schemas.openxmlformats.org/markup-compatibility/2006" xmlns:o="urn:schemas-microsoft-com:office:office" xmlns:r="http://schemas.openxmlformats.org/officeDocument/2006/relationships" xmlns:m="http://schemas.openxmlformats.org/officeDocument/2006/math" xmlns:v="urn:schemas-microsoft-com:vml" xmlns:wp14="http://schemas.microsoft.com/office/word/2010/wordprocessingDrawing" xmlns:wp="http://schemas.openxmlformats.org/drawingml/2006/wordprocessingDrawing" xmlns:w10="urn:schemas-microsoft-com:office:word" xmlns:w="http://schemas.openxmlformats.org/wordprocessingml/2006/main" xmlns:w14="http://schemas.microsoft.com/office/word/2010/wordml" xmlns:w15="http://schemas.microsoft.com/office/word/2012/wordml" xmlns:wpg="http://schemas.microsoft.com/office/word/2010/wordprocessingGroup" xmlns:wpi="http://schemas.microsoft.com/office/word/2010/wordprocessingInk" xmlns:wne="http://schemas.microsoft.com/office/word/2006/wordml" xmlns:a="http://schemas.openxmlformats.org/drawingml/2006/main" xmlns:wps="http://schemas.microsoft.com/office/word/2010/wordprocessingShape" mc:Ignorable="w14 w15 wp14">
   <w:tbl>
     <w:tblPr>
-      <w:tblStyle w:val="1021"/>
+      <w:tblStyle w:val="1025"/>
       <w:tblW w:w="10075" w:type="dxa"/>
       <w:tblBorders>
         <w:top w:val="none" w:color="auto" w:sz="0" w:space="0"/>
@@ -1147,7 +1159,7 @@
         </w:tcPr>
         <w:p>
           <w:pPr>
-            <w:pStyle w:val="1017"/>
+            <w:pStyle w:val="1021"/>
           </w:pPr>
           <w:r>
             <mc:AlternateContent>
@@ -1307,7 +1319,7 @@
         </w:tcPr>
         <w:p>
           <w:pPr>
-            <w:pStyle w:val="1017"/>
+            <w:pStyle w:val="1021"/>
             <w:jc w:val="center"/>
             <w:rPr>
               <w:rFonts w:ascii="Times New Roman" w:hAnsi="Times New Roman" w:cs="Times New Roman"/>
@@ -1340,7 +1352,7 @@
         </w:p>
         <w:p>
           <w:pPr>
-            <w:pStyle w:val="1017"/>
+            <w:pStyle w:val="1021"/>
             <w:jc w:val="center"/>
             <w:rPr>
               <w:rFonts w:ascii="Times New Roman" w:hAnsi="Times New Roman" w:cs="Times New Roman"/>
@@ -1394,7 +1406,7 @@
         </w:tcPr>
         <w:p>
           <w:pPr>
-            <w:pStyle w:val="1017"/>
+            <w:pStyle w:val="1021"/>
           </w:pPr>
           <w:r/>
           <w:r/>
@@ -1408,7 +1420,7 @@
         </w:tcPr>
         <w:p>
           <w:pPr>
-            <w:pStyle w:val="1017"/>
+            <w:pStyle w:val="1021"/>
             <w:jc w:val="center"/>
             <w:rPr>
               <w:rFonts w:ascii="Times New Roman" w:hAnsi="Times New Roman" w:cs="Times New Roman"/>
@@ -1524,7 +1536,7 @@
         </w:p>
         <w:p>
           <w:pPr>
-            <w:pStyle w:val="1017"/>
+            <w:pStyle w:val="1021"/>
             <w:rPr>
               <w:rFonts w:ascii="Times New Roman" w:hAnsi="Times New Roman" w:cs="Times New Roman"/>
               <w:sz w:val="20"/>
@@ -1558,7 +1570,7 @@
   </w:tbl>
   <w:p>
     <w:pPr>
-      <w:pStyle w:val="1017"/>
+      <w:pStyle w:val="1021"/>
     </w:pPr>
     <w:r>
       <mc:AlternateContent>
@@ -1643,7 +1655,7 @@
 <w:hdr xmlns:wpc="http://schemas.microsoft.com/office/word/2010/wordprocessingCanvas" xmlns:mc="http://schemas.openxmlformats.org/markup-compatibility/2006" xmlns:o="urn:schemas-microsoft-com:office:office" xmlns:r="http://schemas.openxmlformats.org/officeDocument/2006/relationships" xmlns:m="http://schemas.openxmlformats.org/officeDocument/2006/math" xmlns:v="urn:schemas-microsoft-com:vml" xmlns:wp14="http://schemas.microsoft.com/office/word/2010/wordprocessingDrawing" xmlns:wp="http://schemas.openxmlformats.org/drawingml/2006/wordprocessingDrawing" xmlns:w10="urn:schemas-microsoft-com:office:word" xmlns:w="http://schemas.openxmlformats.org/wordprocessingml/2006/main" xmlns:w14="http://schemas.microsoft.com/office/word/2010/wordml" xmlns:w15="http://schemas.microsoft.com/office/word/2012/wordml" xmlns:wpg="http://schemas.microsoft.com/office/word/2010/wordprocessingGroup" xmlns:wpi="http://schemas.microsoft.com/office/word/2010/wordprocessingInk" xmlns:wne="http://schemas.microsoft.com/office/word/2006/wordml" xmlns:a="http://schemas.openxmlformats.org/drawingml/2006/main" xmlns:wps="http://schemas.microsoft.com/office/word/2010/wordprocessingShape" mc:Ignorable="w14 w15 wp14">
   <w:p>
     <w:pPr>
-      <w:pStyle w:val="1017"/>
+      <w:pStyle w:val="1021"/>
     </w:pPr>
     <w:r>
       <mc:AlternateContent>
@@ -1728,7 +1740,7 @@
 <w:hdr xmlns:wpc="http://schemas.microsoft.com/office/word/2010/wordprocessingCanvas" xmlns:mc="http://schemas.openxmlformats.org/markup-compatibility/2006" xmlns:o="urn:schemas-microsoft-com:office:office" xmlns:r="http://schemas.openxmlformats.org/officeDocument/2006/relationships" xmlns:m="http://schemas.openxmlformats.org/officeDocument/2006/math" xmlns:v="urn:schemas-microsoft-com:vml" xmlns:wp14="http://schemas.microsoft.com/office/word/2010/wordprocessingDrawing" xmlns:wp="http://schemas.openxmlformats.org/drawingml/2006/wordprocessingDrawing" xmlns:w10="urn:schemas-microsoft-com:office:word" xmlns:w="http://schemas.openxmlformats.org/wordprocessingml/2006/main" xmlns:w14="http://schemas.microsoft.com/office/word/2010/wordml" xmlns:w15="http://schemas.microsoft.com/office/word/2012/wordml" xmlns:wpg="http://schemas.microsoft.com/office/word/2010/wordprocessingGroup" xmlns:wpi="http://schemas.microsoft.com/office/word/2010/wordprocessingInk" xmlns:wne="http://schemas.microsoft.com/office/word/2006/wordml" xmlns:a="http://schemas.openxmlformats.org/drawingml/2006/main" xmlns:wps="http://schemas.microsoft.com/office/word/2010/wordprocessingShape" mc:Ignorable="w14 w15 wp14">
   <w:p>
     <w:pPr>
-      <w:pStyle w:val="1017"/>
+      <w:pStyle w:val="1021"/>
     </w:pPr>
     <w:r>
       <mc:AlternateContent>
@@ -2186,11 +2198,11 @@
     <w:lsdException w:name="Bibliography" w:uiPriority="37"/>
     <w:lsdException w:name="TOC Heading" w:uiPriority="39" w:qFormat="1"/>
   </w:latentStyles>
-  <w:style w:type="paragraph" w:styleId="840">
+  <w:style w:type="paragraph" w:styleId="844">
     <w:name w:val="Heading 1"/>
-    <w:basedOn w:val="1012"/>
-    <w:next w:val="1012"/>
-    <w:link w:val="841"/>
+    <w:basedOn w:val="1016"/>
+    <w:next w:val="1016"/>
+    <w:link w:val="845"/>
     <w:uiPriority w:val="9"/>
     <w:qFormat/>
     <w:pPr>
@@ -2205,10 +2217,10 @@
       <w:szCs w:val="40"/>
     </w:rPr>
   </w:style>
-  <w:style w:type="character" w:styleId="841">
+  <w:style w:type="character" w:styleId="845">
     <w:name w:val="Heading 1 Char"/>
-    <w:basedOn w:val="1013"/>
-    <w:link w:val="840"/>
+    <w:basedOn w:val="1017"/>
+    <w:link w:val="844"/>
     <w:uiPriority w:val="9"/>
     <w:rPr>
       <w:rFonts w:ascii="Arial" w:hAnsi="Arial" w:eastAsia="Arial" w:cs="Arial"/>
@@ -2216,11 +2228,11 @@
       <w:szCs w:val="40"/>
     </w:rPr>
   </w:style>
-  <w:style w:type="paragraph" w:styleId="842">
+  <w:style w:type="paragraph" w:styleId="846">
     <w:name w:val="Heading 2"/>
-    <w:basedOn w:val="1012"/>
-    <w:next w:val="1012"/>
-    <w:link w:val="843"/>
+    <w:basedOn w:val="1016"/>
+    <w:next w:val="1016"/>
+    <w:link w:val="847"/>
     <w:uiPriority w:val="9"/>
     <w:unhideWhenUsed/>
     <w:qFormat/>
@@ -2235,21 +2247,21 @@
       <w:sz w:val="34"/>
     </w:rPr>
   </w:style>
-  <w:style w:type="character" w:styleId="843">
+  <w:style w:type="character" w:styleId="847">
     <w:name w:val="Heading 2 Char"/>
-    <w:basedOn w:val="1013"/>
-    <w:link w:val="842"/>
+    <w:basedOn w:val="1017"/>
+    <w:link w:val="846"/>
     <w:uiPriority w:val="9"/>
     <w:rPr>
       <w:rFonts w:ascii="Arial" w:hAnsi="Arial" w:eastAsia="Arial" w:cs="Arial"/>
       <w:sz w:val="34"/>
     </w:rPr>
   </w:style>
-  <w:style w:type="paragraph" w:styleId="844">
+  <w:style w:type="paragraph" w:styleId="848">
     <w:name w:val="Heading 3"/>
-    <w:basedOn w:val="1012"/>
-    <w:next w:val="1012"/>
-    <w:link w:val="845"/>
+    <w:basedOn w:val="1016"/>
+    <w:next w:val="1016"/>
+    <w:link w:val="849"/>
     <w:uiPriority w:val="9"/>
     <w:unhideWhenUsed/>
     <w:qFormat/>
@@ -2265,10 +2277,10 @@
       <w:szCs w:val="30"/>
     </w:rPr>
   </w:style>
-  <w:style w:type="character" w:styleId="845">
+  <w:style w:type="character" w:styleId="849">
     <w:name w:val="Heading 3 Char"/>
-    <w:basedOn w:val="1013"/>
-    <w:link w:val="844"/>
+    <w:basedOn w:val="1017"/>
+    <w:link w:val="848"/>
     <w:uiPriority w:val="9"/>
     <w:rPr>
       <w:rFonts w:ascii="Arial" w:hAnsi="Arial" w:eastAsia="Arial" w:cs="Arial"/>
@@ -2276,11 +2288,11 @@
       <w:szCs w:val="30"/>
     </w:rPr>
   </w:style>
-  <w:style w:type="paragraph" w:styleId="846">
+  <w:style w:type="paragraph" w:styleId="850">
     <w:name w:val="Heading 4"/>
-    <w:basedOn w:val="1012"/>
-    <w:next w:val="1012"/>
-    <w:link w:val="847"/>
+    <w:basedOn w:val="1016"/>
+    <w:next w:val="1016"/>
+    <w:link w:val="851"/>
     <w:uiPriority w:val="9"/>
     <w:unhideWhenUsed/>
     <w:qFormat/>
@@ -2298,10 +2310,10 @@
       <w:szCs w:val="26"/>
     </w:rPr>
   </w:style>
-  <w:style w:type="character" w:styleId="847">
+  <w:style w:type="character" w:styleId="851">
     <w:name w:val="Heading 4 Char"/>
-    <w:basedOn w:val="1013"/>
-    <w:link w:val="846"/>
+    <w:basedOn w:val="1017"/>
+    <w:link w:val="850"/>
     <w:uiPriority w:val="9"/>
     <w:rPr>
       <w:rFonts w:ascii="Arial" w:hAnsi="Arial" w:eastAsia="Arial" w:cs="Arial"/>
@@ -2311,11 +2323,11 @@
       <w:szCs w:val="26"/>
     </w:rPr>
   </w:style>
-  <w:style w:type="paragraph" w:styleId="848">
+  <w:style w:type="paragraph" w:styleId="852">
     <w:name w:val="Heading 5"/>
-    <w:basedOn w:val="1012"/>
-    <w:next w:val="1012"/>
-    <w:link w:val="849"/>
+    <w:basedOn w:val="1016"/>
+    <w:next w:val="1016"/>
+    <w:link w:val="853"/>
     <w:uiPriority w:val="9"/>
     <w:unhideWhenUsed/>
     <w:qFormat/>
@@ -2333,10 +2345,10 @@
       <w:szCs w:val="24"/>
     </w:rPr>
   </w:style>
-  <w:style w:type="character" w:styleId="849">
+  <w:style w:type="character" w:styleId="853">
     <w:name w:val="Heading 5 Char"/>
-    <w:basedOn w:val="1013"/>
-    <w:link w:val="848"/>
+    <w:basedOn w:val="1017"/>
+    <w:link w:val="852"/>
     <w:uiPriority w:val="9"/>
     <w:rPr>
       <w:rFonts w:ascii="Arial" w:hAnsi="Arial" w:eastAsia="Arial" w:cs="Arial"/>
@@ -2346,11 +2358,11 @@
       <w:szCs w:val="24"/>
     </w:rPr>
   </w:style>
-  <w:style w:type="paragraph" w:styleId="850">
+  <w:style w:type="paragraph" w:styleId="854">
     <w:name w:val="Heading 6"/>
-    <w:basedOn w:val="1012"/>
-    <w:next w:val="1012"/>
-    <w:link w:val="851"/>
+    <w:basedOn w:val="1016"/>
+    <w:next w:val="1016"/>
+    <w:link w:val="855"/>
     <w:uiPriority w:val="9"/>
     <w:unhideWhenUsed/>
     <w:qFormat/>
@@ -2368,10 +2380,10 @@
       <w:szCs w:val="22"/>
     </w:rPr>
   </w:style>
-  <w:style w:type="character" w:styleId="851">
+  <w:style w:type="character" w:styleId="855">
     <w:name w:val="Heading 6 Char"/>
-    <w:basedOn w:val="1013"/>
-    <w:link w:val="850"/>
+    <w:basedOn w:val="1017"/>
+    <w:link w:val="854"/>
     <w:uiPriority w:val="9"/>
     <w:rPr>
       <w:rFonts w:ascii="Arial" w:hAnsi="Arial" w:eastAsia="Arial" w:cs="Arial"/>
@@ -2381,11 +2393,11 @@
       <w:szCs w:val="22"/>
     </w:rPr>
   </w:style>
-  <w:style w:type="paragraph" w:styleId="852">
+  <w:style w:type="paragraph" w:styleId="856">
     <w:name w:val="Heading 7"/>
-    <w:basedOn w:val="1012"/>
-    <w:next w:val="1012"/>
-    <w:link w:val="853"/>
+    <w:basedOn w:val="1016"/>
+    <w:next w:val="1016"/>
+    <w:link w:val="857"/>
     <w:uiPriority w:val="9"/>
     <w:unhideWhenUsed/>
     <w:qFormat/>
@@ -2405,10 +2417,10 @@
       <w:szCs w:val="22"/>
     </w:rPr>
   </w:style>
-  <w:style w:type="character" w:styleId="853">
+  <w:style w:type="character" w:styleId="857">
     <w:name w:val="Heading 7 Char"/>
-    <w:basedOn w:val="1013"/>
-    <w:link w:val="852"/>
+    <w:basedOn w:val="1017"/>
+    <w:link w:val="856"/>
     <w:uiPriority w:val="9"/>
     <w:rPr>
       <w:rFonts w:ascii="Arial" w:hAnsi="Arial" w:eastAsia="Arial" w:cs="Arial"/>
@@ -2420,11 +2432,11 @@
       <w:szCs w:val="22"/>
     </w:rPr>
   </w:style>
-  <w:style w:type="paragraph" w:styleId="854">
+  <w:style w:type="paragraph" w:styleId="858">
     <w:name w:val="Heading 8"/>
-    <w:basedOn w:val="1012"/>
-    <w:next w:val="1012"/>
-    <w:link w:val="855"/>
+    <w:basedOn w:val="1016"/>
+    <w:next w:val="1016"/>
+    <w:link w:val="859"/>
     <w:uiPriority w:val="9"/>
     <w:unhideWhenUsed/>
     <w:qFormat/>
@@ -2442,10 +2454,10 @@
       <w:szCs w:val="22"/>
     </w:rPr>
   </w:style>
-  <w:style w:type="character" w:styleId="855">
+  <w:style w:type="character" w:styleId="859">
     <w:name w:val="Heading 8 Char"/>
-    <w:basedOn w:val="1013"/>
-    <w:link w:val="854"/>
+    <w:basedOn w:val="1017"/>
+    <w:link w:val="858"/>
     <w:uiPriority w:val="9"/>
     <w:rPr>
       <w:rFonts w:ascii="Arial" w:hAnsi="Arial" w:eastAsia="Arial" w:cs="Arial"/>
@@ -2455,11 +2467,11 @@
       <w:szCs w:val="22"/>
     </w:rPr>
   </w:style>
-  <w:style w:type="paragraph" w:styleId="856">
+  <w:style w:type="paragraph" w:styleId="860">
     <w:name w:val="Heading 9"/>
-    <w:basedOn w:val="1012"/>
-    <w:next w:val="1012"/>
-    <w:link w:val="857"/>
+    <w:basedOn w:val="1016"/>
+    <w:next w:val="1016"/>
+    <w:link w:val="861"/>
     <w:uiPriority w:val="9"/>
     <w:unhideWhenUsed/>
     <w:qFormat/>
@@ -2477,10 +2489,10 @@
       <w:szCs w:val="21"/>
     </w:rPr>
   </w:style>
-  <w:style w:type="character" w:styleId="857">
+  <w:style w:type="character" w:styleId="861">
     <w:name w:val="Heading 9 Char"/>
-    <w:basedOn w:val="1013"/>
-    <w:link w:val="856"/>
+    <w:basedOn w:val="1017"/>
+    <w:link w:val="860"/>
     <w:uiPriority w:val="9"/>
     <w:rPr>
       <w:rFonts w:ascii="Arial" w:hAnsi="Arial" w:eastAsia="Arial" w:cs="Arial"/>
@@ -2490,7 +2502,7 @@
       <w:szCs w:val="21"/>
     </w:rPr>
   </w:style>
-  <w:style w:type="paragraph" w:styleId="858">
+  <w:style w:type="paragraph" w:styleId="862">
     <w:name w:val="No Spacing"/>
     <w:uiPriority w:val="1"/>
     <w:qFormat/>
@@ -2498,11 +2510,11 @@
       <w:spacing w:before="0" w:after="0" w:line="240" w:lineRule="auto"/>
     </w:pPr>
   </w:style>
-  <w:style w:type="paragraph" w:styleId="859">
+  <w:style w:type="paragraph" w:styleId="863">
     <w:name w:val="Title"/>
-    <w:basedOn w:val="1012"/>
-    <w:next w:val="1012"/>
-    <w:link w:val="860"/>
+    <w:basedOn w:val="1016"/>
+    <w:next w:val="1016"/>
+    <w:link w:val="864"/>
     <w:uiPriority w:val="10"/>
     <w:qFormat/>
     <w:pPr>
@@ -2514,21 +2526,21 @@
       <w:szCs w:val="48"/>
     </w:rPr>
   </w:style>
-  <w:style w:type="character" w:styleId="860">
+  <w:style w:type="character" w:styleId="864">
     <w:name w:val="Title Char"/>
-    <w:basedOn w:val="1013"/>
-    <w:link w:val="859"/>
+    <w:basedOn w:val="1017"/>
+    <w:link w:val="863"/>
     <w:uiPriority w:val="10"/>
     <w:rPr>
       <w:sz w:val="48"/>
       <w:szCs w:val="48"/>
     </w:rPr>
   </w:style>
-  <w:style w:type="paragraph" w:styleId="861">
+  <w:style w:type="paragraph" w:styleId="865">
     <w:name w:val="Subtitle"/>
-    <w:basedOn w:val="1012"/>
-    <w:next w:val="1012"/>
-    <w:link w:val="862"/>
+    <w:basedOn w:val="1016"/>
+    <w:next w:val="1016"/>
+    <w:link w:val="866"/>
     <w:uiPriority w:val="11"/>
     <w:qFormat/>
     <w:pPr>
@@ -2539,21 +2551,21 @@
       <w:szCs w:val="24"/>
     </w:rPr>
   </w:style>
-  <w:style w:type="character" w:styleId="862">
+  <w:style w:type="character" w:styleId="866">
     <w:name w:val="Subtitle Char"/>
-    <w:basedOn w:val="1013"/>
-    <w:link w:val="861"/>
+    <w:basedOn w:val="1017"/>
+    <w:link w:val="865"/>
     <w:uiPriority w:val="11"/>
     <w:rPr>
       <w:sz w:val="24"/>
       <w:szCs w:val="24"/>
     </w:rPr>
   </w:style>
-  <w:style w:type="paragraph" w:styleId="863">
+  <w:style w:type="paragraph" w:styleId="867">
     <w:name w:val="Quote"/>
-    <w:basedOn w:val="1012"/>
-    <w:next w:val="1012"/>
-    <w:link w:val="864"/>
+    <w:basedOn w:val="1016"/>
+    <w:next w:val="1016"/>
+    <w:link w:val="868"/>
     <w:uiPriority w:val="29"/>
     <w:qFormat/>
     <w:pPr>
@@ -2563,19 +2575,19 @@
       <w:i/>
     </w:rPr>
   </w:style>
-  <w:style w:type="character" w:styleId="864">
+  <w:style w:type="character" w:styleId="868">
     <w:name w:val="Quote Char"/>
-    <w:link w:val="863"/>
+    <w:link w:val="867"/>
     <w:uiPriority w:val="29"/>
     <w:rPr>
       <w:i/>
     </w:rPr>
   </w:style>
-  <w:style w:type="paragraph" w:styleId="865">
+  <w:style w:type="paragraph" w:styleId="869">
     <w:name w:val="Intense Quote"/>
-    <w:basedOn w:val="1012"/>
-    <w:next w:val="1012"/>
-    <w:link w:val="866"/>
+    <w:basedOn w:val="1016"/>
+    <w:next w:val="1016"/>
+    <w:link w:val="870"/>
     <w:uiPriority w:val="30"/>
     <w:qFormat/>
     <w:pPr>
@@ -2593,18 +2605,18 @@
       <w:i/>
     </w:rPr>
   </w:style>
-  <w:style w:type="character" w:styleId="866">
+  <w:style w:type="character" w:styleId="870">
     <w:name w:val="Intense Quote Char"/>
-    <w:link w:val="865"/>
+    <w:link w:val="869"/>
     <w:uiPriority w:val="30"/>
     <w:rPr>
       <w:i/>
     </w:rPr>
   </w:style>
-  <w:style w:type="paragraph" w:styleId="867">
+  <w:style w:type="paragraph" w:styleId="871">
     <w:name w:val="Caption"/>
-    <w:basedOn w:val="1012"/>
-    <w:next w:val="1012"/>
+    <w:basedOn w:val="1016"/>
+    <w:next w:val="1016"/>
     <w:uiPriority w:val="35"/>
     <w:semiHidden/>
     <w:unhideWhenUsed/>
@@ -2620,15 +2632,15 @@
       <w:szCs w:val="18"/>
     </w:rPr>
   </w:style>
-  <w:style w:type="character" w:styleId="868">
+  <w:style w:type="character" w:styleId="872">
     <w:name w:val="Caption Char"/>
-    <w:basedOn w:val="867"/>
-    <w:link w:val="1019"/>
+    <w:basedOn w:val="871"/>
+    <w:link w:val="1023"/>
     <w:uiPriority w:val="99"/>
   </w:style>
-  <w:style w:type="table" w:styleId="869">
+  <w:style w:type="table" w:styleId="873">
     <w:name w:val="Table Grid Light"/>
-    <w:basedOn w:val="1014"/>
+    <w:basedOn w:val="1018"/>
     <w:uiPriority w:val="59"/>
     <w:pPr>
       <w:spacing w:after="0" w:line="240" w:lineRule="auto"/>
@@ -2651,9 +2663,9 @@
       </w:tblCellMar>
     </w:tblPr>
   </w:style>
-  <w:style w:type="table" w:styleId="870">
+  <w:style w:type="table" w:styleId="874">
     <w:name w:val="Plain Table 1"/>
-    <w:basedOn w:val="1014"/>
+    <w:basedOn w:val="1018"/>
     <w:uiPriority w:val="59"/>
     <w:pPr>
       <w:spacing w:after="0" w:line="240" w:lineRule="auto"/>
@@ -2718,9 +2730,9 @@
       </w:rPr>
     </w:tblStylePr>
   </w:style>
-  <w:style w:type="table" w:styleId="871">
+  <w:style w:type="table" w:styleId="875">
     <w:name w:val="Plain Table 2"/>
-    <w:basedOn w:val="1014"/>
+    <w:basedOn w:val="1018"/>
     <w:uiPriority w:val="59"/>
     <w:pPr>
       <w:spacing w:after="0" w:line="240" w:lineRule="auto"/>
@@ -2803,9 +2815,9 @@
       </w:rPr>
     </w:tblStylePr>
   </w:style>
-  <w:style w:type="table" w:styleId="872">
+  <w:style w:type="table" w:styleId="876">
     <w:name w:val="Plain Table 3"/>
-    <w:basedOn w:val="1014"/>
+    <w:basedOn w:val="1018"/>
     <w:uiPriority w:val="99"/>
     <w:pPr>
       <w:spacing w:after="0" w:line="240" w:lineRule="auto"/>
@@ -2880,9 +2892,9 @@
       </w:rPr>
     </w:tblStylePr>
   </w:style>
-  <w:style w:type="table" w:styleId="873">
+  <w:style w:type="table" w:styleId="877">
     <w:name w:val="Plain Table 4"/>
-    <w:basedOn w:val="1014"/>
+    <w:basedOn w:val="1018"/>
     <w:uiPriority w:val="99"/>
     <w:pPr>
       <w:spacing w:after="0" w:line="240" w:lineRule="auto"/>
@@ -2937,9 +2949,9 @@
       </w:rPr>
     </w:tblStylePr>
   </w:style>
-  <w:style w:type="table" w:styleId="874">
+  <w:style w:type="table" w:styleId="878">
     <w:name w:val="Plain Table 5"/>
-    <w:basedOn w:val="1014"/>
+    <w:basedOn w:val="1018"/>
     <w:uiPriority w:val="99"/>
     <w:pPr>
       <w:spacing w:after="0" w:line="240" w:lineRule="auto"/>
@@ -3025,9 +3037,9 @@
       </w:tcPr>
     </w:tblStylePr>
   </w:style>
-  <w:style w:type="table" w:styleId="875">
+  <w:style w:type="table" w:styleId="879">
     <w:name w:val="Grid Table 1 Light"/>
-    <w:basedOn w:val="1014"/>
+    <w:basedOn w:val="1018"/>
     <w:uiPriority w:val="99"/>
     <w:pPr>
       <w:spacing w:after="0" w:line="240" w:lineRule="auto"/>
@@ -3090,9 +3102,9 @@
       </w:rPr>
     </w:tblStylePr>
   </w:style>
-  <w:style w:type="table" w:styleId="876">
+  <w:style w:type="table" w:styleId="880">
     <w:name w:val="Grid Table 1 Light - Accent 1"/>
-    <w:basedOn w:val="1014"/>
+    <w:basedOn w:val="1018"/>
     <w:uiPriority w:val="99"/>
     <w:pPr>
       <w:spacing w:after="0" w:line="240" w:lineRule="auto"/>
@@ -3155,9 +3167,9 @@
       </w:rPr>
     </w:tblStylePr>
   </w:style>
-  <w:style w:type="table" w:styleId="877">
+  <w:style w:type="table" w:styleId="881">
     <w:name w:val="Grid Table 1 Light - Accent 2"/>
-    <w:basedOn w:val="1014"/>
+    <w:basedOn w:val="1018"/>
     <w:uiPriority w:val="99"/>
     <w:pPr>
       <w:spacing w:after="0" w:line="240" w:lineRule="auto"/>
@@ -3220,9 +3232,9 @@
       </w:rPr>
     </w:tblStylePr>
   </w:style>
-  <w:style w:type="table" w:styleId="878">
+  <w:style w:type="table" w:styleId="882">
     <w:name w:val="Grid Table 1 Light - Accent 3"/>
-    <w:basedOn w:val="1014"/>
+    <w:basedOn w:val="1018"/>
     <w:uiPriority w:val="99"/>
     <w:pPr>
       <w:spacing w:after="0" w:line="240" w:lineRule="auto"/>
@@ -3285,9 +3297,9 @@
       </w:rPr>
     </w:tblStylePr>
   </w:style>
-  <w:style w:type="table" w:styleId="879">
+  <w:style w:type="table" w:styleId="883">
     <w:name w:val="Grid Table 1 Light - Accent 4"/>
-    <w:basedOn w:val="1014"/>
+    <w:basedOn w:val="1018"/>
     <w:uiPriority w:val="99"/>
     <w:pPr>
       <w:spacing w:after="0" w:line="240" w:lineRule="auto"/>
@@ -3350,9 +3362,9 @@
       </w:rPr>
     </w:tblStylePr>
   </w:style>
-  <w:style w:type="table" w:styleId="880">
+  <w:style w:type="table" w:styleId="884">
     <w:name w:val="Grid Table 1 Light - Accent 5"/>
-    <w:basedOn w:val="1014"/>
+    <w:basedOn w:val="1018"/>
     <w:uiPriority w:val="99"/>
     <w:pPr>
       <w:spacing w:after="0" w:line="240" w:lineRule="auto"/>
@@ -3415,9 +3427,9 @@
       </w:rPr>
     </w:tblStylePr>
   </w:style>
-  <w:style w:type="table" w:styleId="881">
+  <w:style w:type="table" w:styleId="885">
     <w:name w:val="Grid Table 1 Light - Accent 6"/>
-    <w:basedOn w:val="1014"/>
+    <w:basedOn w:val="1018"/>
     <w:uiPriority w:val="99"/>
     <w:pPr>
       <w:spacing w:after="0" w:line="240" w:lineRule="auto"/>
@@ -3480,9 +3492,9 @@
       </w:rPr>
     </w:tblStylePr>
   </w:style>
-  <w:style w:type="table" w:styleId="882">
+  <w:style w:type="table" w:styleId="886">
     <w:name w:val="Grid Table 2"/>
-    <w:basedOn w:val="1014"/>
+    <w:basedOn w:val="1018"/>
     <w:uiPriority w:val="99"/>
     <w:pPr>
       <w:spacing w:after="0" w:line="240" w:lineRule="auto"/>
@@ -3560,9 +3572,9 @@
       </w:tcPr>
     </w:tblStylePr>
   </w:style>
-  <w:style w:type="table" w:styleId="883">
+  <w:style w:type="table" w:styleId="887">
     <w:name w:val="Grid Table 2 - Accent 1"/>
-    <w:basedOn w:val="1014"/>
+    <w:basedOn w:val="1018"/>
     <w:uiPriority w:val="99"/>
     <w:pPr>
       <w:spacing w:after="0" w:line="240" w:lineRule="auto"/>
@@ -3640,9 +3652,9 @@
       </w:tcPr>
     </w:tblStylePr>
   </w:style>
-  <w:style w:type="table" w:styleId="884">
+  <w:style w:type="table" w:styleId="888">
     <w:name w:val="Grid Table 2 - Accent 2"/>
-    <w:basedOn w:val="1014"/>
+    <w:basedOn w:val="1018"/>
     <w:uiPriority w:val="99"/>
     <w:pPr>
       <w:spacing w:after="0" w:line="240" w:lineRule="auto"/>
@@ -3720,9 +3732,9 @@
       </w:tcPr>
     </w:tblStylePr>
   </w:style>
-  <w:style w:type="table" w:styleId="885">
+  <w:style w:type="table" w:styleId="889">
     <w:name w:val="Grid Table 2 - Accent 3"/>
-    <w:basedOn w:val="1014"/>
+    <w:basedOn w:val="1018"/>
     <w:uiPriority w:val="99"/>
     <w:pPr>
       <w:spacing w:after="0" w:line="240" w:lineRule="auto"/>
@@ -3800,9 +3812,9 @@
       </w:tcPr>
     </w:tblStylePr>
   </w:style>
-  <w:style w:type="table" w:styleId="886">
+  <w:style w:type="table" w:styleId="890">
     <w:name w:val="Grid Table 2 - Accent 4"/>
-    <w:basedOn w:val="1014"/>
+    <w:basedOn w:val="1018"/>
     <w:uiPriority w:val="99"/>
     <w:pPr>
       <w:spacing w:after="0" w:line="240" w:lineRule="auto"/>
@@ -3880,9 +3892,9 @@
       </w:tcPr>
     </w:tblStylePr>
   </w:style>
-  <w:style w:type="table" w:styleId="887">
+  <w:style w:type="table" w:styleId="891">
     <w:name w:val="Grid Table 2 - Accent 5"/>
-    <w:basedOn w:val="1014"/>
+    <w:basedOn w:val="1018"/>
     <w:uiPriority w:val="99"/>
     <w:pPr>
       <w:spacing w:after="0" w:line="240" w:lineRule="auto"/>
@@ -3960,9 +3972,9 @@
       </w:tcPr>
     </w:tblStylePr>
   </w:style>
-  <w:style w:type="table" w:styleId="888">
+  <w:style w:type="table" w:styleId="892">
     <w:name w:val="Grid Table 2 - Accent 6"/>
-    <w:basedOn w:val="1014"/>
+    <w:basedOn w:val="1018"/>
     <w:uiPriority w:val="99"/>
     <w:pPr>
       <w:spacing w:after="0" w:line="240" w:lineRule="auto"/>
@@ -4040,9 +4052,9 @@
       </w:tcPr>
     </w:tblStylePr>
   </w:style>
-  <w:style w:type="table" w:styleId="889">
+  <w:style w:type="table" w:styleId="893">
     <w:name w:val="Grid Table 3"/>
-    <w:basedOn w:val="1014"/>
+    <w:basedOn w:val="1018"/>
     <w:uiPriority w:val="99"/>
     <w:pPr>
       <w:spacing w:after="0" w:line="240" w:lineRule="auto"/>
@@ -4141,9 +4153,9 @@
       </w:tcPr>
     </w:tblStylePr>
   </w:style>
-  <w:style w:type="table" w:styleId="890">
+  <w:style w:type="table" w:styleId="894">
     <w:name w:val="Grid Table 3 - Accent 1"/>
-    <w:basedOn w:val="1014"/>
+    <w:basedOn w:val="1018"/>
     <w:uiPriority w:val="99"/>
     <w:pPr>
       <w:spacing w:after="0" w:line="240" w:lineRule="auto"/>
@@ -4242,9 +4254,9 @@
       </w:tcPr>
     </w:tblStylePr>
   </w:style>
-  <w:style w:type="table" w:styleId="891">
+  <w:style w:type="table" w:styleId="895">
     <w:name w:val="Grid Table 3 - Accent 2"/>
-    <w:basedOn w:val="1014"/>
+    <w:basedOn w:val="1018"/>
     <w:uiPriority w:val="99"/>
     <w:pPr>
       <w:spacing w:after="0" w:line="240" w:lineRule="auto"/>
@@ -4343,9 +4355,9 @@
       </w:tcPr>
     </w:tblStylePr>
   </w:style>
-  <w:style w:type="table" w:styleId="892">
+  <w:style w:type="table" w:styleId="896">
     <w:name w:val="Grid Table 3 - Accent 3"/>
-    <w:basedOn w:val="1014"/>
+    <w:basedOn w:val="1018"/>
     <w:uiPriority w:val="99"/>
     <w:pPr>
       <w:spacing w:after="0" w:line="240" w:lineRule="auto"/>
@@ -4444,9 +4456,9 @@
       </w:tcPr>
     </w:tblStylePr>
   </w:style>
-  <w:style w:type="table" w:styleId="893">
+  <w:style w:type="table" w:styleId="897">
     <w:name w:val="Grid Table 3 - Accent 4"/>
-    <w:basedOn w:val="1014"/>
+    <w:basedOn w:val="1018"/>
     <w:uiPriority w:val="99"/>
     <w:pPr>
       <w:spacing w:after="0" w:line="240" w:lineRule="auto"/>
@@ -4545,9 +4557,9 @@
       </w:tcPr>
     </w:tblStylePr>
   </w:style>
-  <w:style w:type="table" w:styleId="894">
+  <w:style w:type="table" w:styleId="898">
     <w:name w:val="Grid Table 3 - Accent 5"/>
-    <w:basedOn w:val="1014"/>
+    <w:basedOn w:val="1018"/>
     <w:uiPriority w:val="99"/>
     <w:pPr>
       <w:spacing w:after="0" w:line="240" w:lineRule="auto"/>
@@ -4646,9 +4658,9 @@
       </w:tcPr>
     </w:tblStylePr>
   </w:style>
-  <w:style w:type="table" w:styleId="895">
+  <w:style w:type="table" w:styleId="899">
     <w:name w:val="Grid Table 3 - Accent 6"/>
-    <w:basedOn w:val="1014"/>
+    <w:basedOn w:val="1018"/>
     <w:uiPriority w:val="99"/>
     <w:pPr>
       <w:spacing w:after="0" w:line="240" w:lineRule="auto"/>
@@ -4747,9 +4759,9 @@
       </w:tcPr>
     </w:tblStylePr>
   </w:style>
-  <w:style w:type="table" w:styleId="896">
+  <w:style w:type="table" w:styleId="900">
     <w:name w:val="Grid Table 4"/>
-    <w:basedOn w:val="1014"/>
+    <w:basedOn w:val="1018"/>
     <w:uiPriority w:val="59"/>
     <w:pPr>
       <w:spacing w:after="0" w:line="240" w:lineRule="auto"/>
@@ -4828,9 +4840,9 @@
       </w:tcPr>
     </w:tblStylePr>
   </w:style>
-  <w:style w:type="table" w:styleId="897">
+  <w:style w:type="table" w:styleId="901">
     <w:name w:val="Grid Table 4 - Accent 1"/>
-    <w:basedOn w:val="1014"/>
+    <w:basedOn w:val="1018"/>
     <w:uiPriority w:val="59"/>
     <w:pPr>
       <w:spacing w:after="0" w:line="240" w:lineRule="auto"/>
@@ -4909,9 +4921,9 @@
       </w:tcPr>
     </w:tblStylePr>
   </w:style>
-  <w:style w:type="table" w:styleId="898">
+  <w:style w:type="table" w:styleId="902">
     <w:name w:val="Grid Table 4 - Accent 2"/>
-    <w:basedOn w:val="1014"/>
+    <w:basedOn w:val="1018"/>
     <w:uiPriority w:val="59"/>
     <w:pPr>
       <w:spacing w:after="0" w:line="240" w:lineRule="auto"/>
@@ -4990,9 +5002,9 @@
       </w:tcPr>
     </w:tblStylePr>
   </w:style>
-  <w:style w:type="table" w:styleId="899">
+  <w:style w:type="table" w:styleId="903">
     <w:name w:val="Grid Table 4 - Accent 3"/>
-    <w:basedOn w:val="1014"/>
+    <w:basedOn w:val="1018"/>
     <w:uiPriority w:val="59"/>
     <w:pPr>
       <w:spacing w:after="0" w:line="240" w:lineRule="auto"/>
@@ -5071,9 +5083,9 @@
       </w:tcPr>
     </w:tblStylePr>
   </w:style>
-  <w:style w:type="table" w:styleId="900">
+  <w:style w:type="table" w:styleId="904">
     <w:name w:val="Grid Table 4 - Accent 4"/>
-    <w:basedOn w:val="1014"/>
+    <w:basedOn w:val="1018"/>
     <w:uiPriority w:val="59"/>
     <w:pPr>
       <w:spacing w:after="0" w:line="240" w:lineRule="auto"/>
@@ -5152,9 +5164,9 @@
       </w:tcPr>
     </w:tblStylePr>
   </w:style>
-  <w:style w:type="table" w:styleId="901">
+  <w:style w:type="table" w:styleId="905">
     <w:name w:val="Grid Table 4 - Accent 5"/>
-    <w:basedOn w:val="1014"/>
+    <w:basedOn w:val="1018"/>
     <w:uiPriority w:val="59"/>
     <w:pPr>
       <w:spacing w:after="0" w:line="240" w:lineRule="auto"/>
@@ -5233,9 +5245,9 @@
       </w:tcPr>
     </w:tblStylePr>
   </w:style>
-  <w:style w:type="table" w:styleId="902">
+  <w:style w:type="table" w:styleId="906">
     <w:name w:val="Grid Table 4 - Accent 6"/>
-    <w:basedOn w:val="1014"/>
+    <w:basedOn w:val="1018"/>
     <w:uiPriority w:val="59"/>
     <w:pPr>
       <w:spacing w:after="0" w:line="240" w:lineRule="auto"/>
@@ -5314,9 +5326,9 @@
       </w:tcPr>
     </w:tblStylePr>
   </w:style>
-  <w:style w:type="table" w:styleId="903">
+  <w:style w:type="table" w:styleId="907">
     <w:name w:val="Grid Table 5 Dark"/>
-    <w:basedOn w:val="1014"/>
+    <w:basedOn w:val="1018"/>
     <w:uiPriority w:val="99"/>
     <w:pPr>
       <w:spacing w:after="0" w:line="240" w:lineRule="auto"/>
@@ -5393,9 +5405,9 @@
       </w:tcPr>
     </w:tblStylePr>
   </w:style>
-  <w:style w:type="table" w:styleId="904">
+  <w:style w:type="table" w:styleId="908">
     <w:name w:val="Grid Table 5 Dark- Accent 1"/>
-    <w:basedOn w:val="1014"/>
+    <w:basedOn w:val="1018"/>
     <w:uiPriority w:val="99"/>
     <w:pPr>
       <w:spacing w:after="0" w:line="240" w:lineRule="auto"/>
@@ -5472,9 +5484,9 @@
       </w:tcPr>
     </w:tblStylePr>
   </w:style>
-  <w:style w:type="table" w:styleId="905">
+  <w:style w:type="table" w:styleId="909">
     <w:name w:val="Grid Table 5 Dark - Accent 2"/>
-    <w:basedOn w:val="1014"/>
+    <w:basedOn w:val="1018"/>
     <w:uiPriority w:val="99"/>
     <w:pPr>
       <w:spacing w:after="0" w:line="240" w:lineRule="auto"/>
@@ -5551,9 +5563,9 @@
       </w:tcPr>
     </w:tblStylePr>
   </w:style>
-  <w:style w:type="table" w:styleId="906">
+  <w:style w:type="table" w:styleId="910">
     <w:name w:val="Grid Table 5 Dark - Accent 3"/>
-    <w:basedOn w:val="1014"/>
+    <w:basedOn w:val="1018"/>
     <w:uiPriority w:val="99"/>
     <w:pPr>
       <w:spacing w:after="0" w:line="240" w:lineRule="auto"/>
@@ -5630,9 +5642,9 @@
       </w:tcPr>
     </w:tblStylePr>
   </w:style>
-  <w:style w:type="table" w:styleId="907">
+  <w:style w:type="table" w:styleId="911">
     <w:name w:val="Grid Table 5 Dark- Accent 4"/>
-    <w:basedOn w:val="1014"/>
+    <w:basedOn w:val="1018"/>
     <w:uiPriority w:val="99"/>
     <w:pPr>
       <w:spacing w:after="0" w:line="240" w:lineRule="auto"/>
@@ -5709,9 +5721,9 @@
       </w:tcPr>
     </w:tblStylePr>
   </w:style>
-  <w:style w:type="table" w:styleId="908">
+  <w:style w:type="table" w:styleId="912">
     <w:name w:val="Grid Table 5 Dark - Accent 5"/>
-    <w:basedOn w:val="1014"/>
+    <w:basedOn w:val="1018"/>
     <w:uiPriority w:val="99"/>
     <w:pPr>
       <w:spacing w:after="0" w:line="240" w:lineRule="auto"/>
@@ -5788,9 +5800,9 @@
       </w:tcPr>
     </w:tblStylePr>
   </w:style>
-  <w:style w:type="table" w:styleId="909">
+  <w:style w:type="table" w:styleId="913">
     <w:name w:val="Grid Table 5 Dark - Accent 6"/>
-    <w:basedOn w:val="1014"/>
+    <w:basedOn w:val="1018"/>
     <w:uiPriority w:val="99"/>
     <w:pPr>
       <w:spacing w:after="0" w:line="240" w:lineRule="auto"/>
@@ -5867,9 +5879,9 @@
       </w:tcPr>
     </w:tblStylePr>
   </w:style>
-  <w:style w:type="table" w:styleId="910">
+  <w:style w:type="table" w:styleId="914">
     <w:name w:val="Grid Table 6 Colorful"/>
-    <w:basedOn w:val="1014"/>
+    <w:basedOn w:val="1018"/>
     <w:uiPriority w:val="99"/>
     <w:pPr>
       <w:spacing w:after="0" w:line="240" w:lineRule="auto"/>
@@ -5946,9 +5958,9 @@
       </w:rPr>
     </w:tblStylePr>
   </w:style>
-  <w:style w:type="table" w:styleId="911">
+  <w:style w:type="table" w:styleId="915">
     <w:name w:val="Grid Table 6 Colorful - Accent 1"/>
-    <w:basedOn w:val="1014"/>
+    <w:basedOn w:val="1018"/>
     <w:uiPriority w:val="99"/>
     <w:pPr>
       <w:spacing w:after="0" w:line="240" w:lineRule="auto"/>
@@ -6025,9 +6037,9 @@
       </w:rPr>
     </w:tblStylePr>
   </w:style>
-  <w:style w:type="table" w:styleId="912">
+  <w:style w:type="table" w:styleId="916">
     <w:name w:val="Grid Table 6 Colorful - Accent 2"/>
-    <w:basedOn w:val="1014"/>
+    <w:basedOn w:val="1018"/>
     <w:uiPriority w:val="99"/>
     <w:pPr>
       <w:spacing w:after="0" w:line="240" w:lineRule="auto"/>
@@ -6104,9 +6116,9 @@
       </w:rPr>
     </w:tblStylePr>
   </w:style>
-  <w:style w:type="table" w:styleId="913">
+  <w:style w:type="table" w:styleId="917">
     <w:name w:val="Grid Table 6 Colorful - Accent 3"/>
-    <w:basedOn w:val="1014"/>
+    <w:basedOn w:val="1018"/>
     <w:uiPriority w:val="99"/>
     <w:pPr>
       <w:spacing w:after="0" w:line="240" w:lineRule="auto"/>
@@ -6183,9 +6195,9 @@
       </w:rPr>
     </w:tblStylePr>
   </w:style>
-  <w:style w:type="table" w:styleId="914">
+  <w:style w:type="table" w:styleId="918">
     <w:name w:val="Grid Table 6 Colorful - Accent 4"/>
-    <w:basedOn w:val="1014"/>
+    <w:basedOn w:val="1018"/>
     <w:uiPriority w:val="99"/>
     <w:pPr>
       <w:spacing w:after="0" w:line="240" w:lineRule="auto"/>
@@ -6262,9 +6274,9 @@
       </w:rPr>
     </w:tblStylePr>
   </w:style>
-  <w:style w:type="table" w:styleId="915">
+  <w:style w:type="table" w:styleId="919">
     <w:name w:val="Grid Table 6 Colorful - Accent 5"/>
-    <w:basedOn w:val="1014"/>
+    <w:basedOn w:val="1018"/>
     <w:uiPriority w:val="99"/>
     <w:pPr>
       <w:spacing w:after="0" w:line="240" w:lineRule="auto"/>
@@ -6341,9 +6353,9 @@
       </w:rPr>
     </w:tblStylePr>
   </w:style>
-  <w:style w:type="table" w:styleId="916">
+  <w:style w:type="table" w:styleId="920">
     <w:name w:val="Grid Table 6 Colorful - Accent 6"/>
-    <w:basedOn w:val="1014"/>
+    <w:basedOn w:val="1018"/>
     <w:uiPriority w:val="99"/>
     <w:pPr>
       <w:spacing w:after="0" w:line="240" w:lineRule="auto"/>
@@ -6420,9 +6432,9 @@
       </w:rPr>
     </w:tblStylePr>
   </w:style>
-  <w:style w:type="table" w:styleId="917">
+  <w:style w:type="table" w:styleId="921">
     <w:name w:val="Grid Table 7 Colorful"/>
-    <w:basedOn w:val="1014"/>
+    <w:basedOn w:val="1018"/>
     <w:uiPriority w:val="99"/>
     <w:pPr>
       <w:spacing w:after="0" w:line="240" w:lineRule="auto"/>
@@ -6532,9 +6544,9 @@
       </w:tcPr>
     </w:tblStylePr>
   </w:style>
-  <w:style w:type="table" w:styleId="918">
+  <w:style w:type="table" w:styleId="922">
     <w:name w:val="Grid Table 7 Colorful - Accent 1"/>
-    <w:basedOn w:val="1014"/>
+    <w:basedOn w:val="1018"/>
     <w:uiPriority w:val="99"/>
     <w:pPr>
       <w:spacing w:after="0" w:line="240" w:lineRule="auto"/>
@@ -6644,9 +6656,9 @@
       </w:tcPr>
     </w:tblStylePr>
   </w:style>
-  <w:style w:type="table" w:styleId="919">
+  <w:style w:type="table" w:styleId="923">
     <w:name w:val="Grid Table 7 Colorful - Accent 2"/>
-    <w:basedOn w:val="1014"/>
+    <w:basedOn w:val="1018"/>
     <w:uiPriority w:val="99"/>
     <w:pPr>
       <w:spacing w:after="0" w:line="240" w:lineRule="auto"/>
@@ -6756,9 +6768,9 @@
       </w:tcPr>
     </w:tblStylePr>
   </w:style>
-  <w:style w:type="table" w:styleId="920">
+  <w:style w:type="table" w:styleId="924">
     <w:name w:val="Grid Table 7 Colorful - Accent 3"/>
-    <w:basedOn w:val="1014"/>
+    <w:basedOn w:val="1018"/>
     <w:uiPriority w:val="99"/>
     <w:pPr>
       <w:spacing w:after="0" w:line="240" w:lineRule="auto"/>
@@ -6868,9 +6880,9 @@
       </w:tcPr>
     </w:tblStylePr>
   </w:style>
-  <w:style w:type="table" w:styleId="921">
+  <w:style w:type="table" w:styleId="925">
     <w:name w:val="Grid Table 7 Colorful - Accent 4"/>
-    <w:basedOn w:val="1014"/>
+    <w:basedOn w:val="1018"/>
     <w:uiPriority w:val="99"/>
     <w:pPr>
       <w:spacing w:after="0" w:line="240" w:lineRule="auto"/>
@@ -6980,9 +6992,9 @@
       </w:tcPr>
     </w:tblStylePr>
   </w:style>
-  <w:style w:type="table" w:styleId="922">
+  <w:style w:type="table" w:styleId="926">
     <w:name w:val="Grid Table 7 Colorful - Accent 5"/>
-    <w:basedOn w:val="1014"/>
+    <w:basedOn w:val="1018"/>
     <w:uiPriority w:val="99"/>
     <w:pPr>
       <w:spacing w:after="0" w:line="240" w:lineRule="auto"/>
@@ -7092,9 +7104,9 @@
       </w:tcPr>
     </w:tblStylePr>
   </w:style>
-  <w:style w:type="table" w:styleId="923">
+  <w:style w:type="table" w:styleId="927">
     <w:name w:val="Grid Table 7 Colorful - Accent 6"/>
-    <w:basedOn w:val="1014"/>
+    <w:basedOn w:val="1018"/>
     <w:uiPriority w:val="99"/>
     <w:pPr>
       <w:spacing w:after="0" w:line="240" w:lineRule="auto"/>
@@ -7204,9 +7216,9 @@
       </w:tcPr>
     </w:tblStylePr>
   </w:style>
-  <w:style w:type="table" w:styleId="924">
+  <w:style w:type="table" w:styleId="928">
     <w:name w:val="List Table 1 Light"/>
-    <w:basedOn w:val="1014"/>
+    <w:basedOn w:val="1018"/>
     <w:uiPriority w:val="99"/>
     <w:pPr>
       <w:spacing w:after="0" w:line="240" w:lineRule="auto"/>
@@ -7267,9 +7279,9 @@
       </w:tcPr>
     </w:tblStylePr>
   </w:style>
-  <w:style w:type="table" w:styleId="925">
+  <w:style w:type="table" w:styleId="929">
     <w:name w:val="List Table 1 Light - Accent 1"/>
-    <w:basedOn w:val="1014"/>
+    <w:basedOn w:val="1018"/>
     <w:uiPriority w:val="99"/>
     <w:pPr>
       <w:spacing w:after="0" w:line="240" w:lineRule="auto"/>
@@ -7330,9 +7342,9 @@
       </w:tcPr>
     </w:tblStylePr>
   </w:style>
-  <w:style w:type="table" w:styleId="926">
+  <w:style w:type="table" w:styleId="930">
     <w:name w:val="List Table 1 Light - Accent 2"/>
-    <w:basedOn w:val="1014"/>
+    <w:basedOn w:val="1018"/>
     <w:uiPriority w:val="99"/>
     <w:pPr>
       <w:spacing w:after="0" w:line="240" w:lineRule="auto"/>
@@ -7393,9 +7405,9 @@
       </w:tcPr>
     </w:tblStylePr>
   </w:style>
-  <w:style w:type="table" w:styleId="927">
+  <w:style w:type="table" w:styleId="931">
     <w:name w:val="List Table 1 Light - Accent 3"/>
-    <w:basedOn w:val="1014"/>
+    <w:basedOn w:val="1018"/>
     <w:uiPriority w:val="99"/>
     <w:pPr>
       <w:spacing w:after="0" w:line="240" w:lineRule="auto"/>
@@ -7456,9 +7468,9 @@
       </w:tcPr>
     </w:tblStylePr>
   </w:style>
-  <w:style w:type="table" w:styleId="928">
+  <w:style w:type="table" w:styleId="932">
     <w:name w:val="List Table 1 Light - Accent 4"/>
-    <w:basedOn w:val="1014"/>
+    <w:basedOn w:val="1018"/>
     <w:uiPriority w:val="99"/>
     <w:pPr>
       <w:spacing w:after="0" w:line="240" w:lineRule="auto"/>
@@ -7519,9 +7531,9 @@
       </w:tcPr>
     </w:tblStylePr>
   </w:style>
-  <w:style w:type="table" w:styleId="929">
+  <w:style w:type="table" w:styleId="933">
     <w:name w:val="List Table 1 Light - Accent 5"/>
-    <w:basedOn w:val="1014"/>
+    <w:basedOn w:val="1018"/>
     <w:uiPriority w:val="99"/>
     <w:pPr>
       <w:spacing w:after="0" w:line="240" w:lineRule="auto"/>
@@ -7582,9 +7594,9 @@
       </w:tcPr>
     </w:tblStylePr>
   </w:style>
-  <w:style w:type="table" w:styleId="930">
+  <w:style w:type="table" w:styleId="934">
     <w:name w:val="List Table 1 Light - Accent 6"/>
-    <w:basedOn w:val="1014"/>
+    <w:basedOn w:val="1018"/>
     <w:uiPriority w:val="99"/>
     <w:pPr>
       <w:spacing w:after="0" w:line="240" w:lineRule="auto"/>
@@ -7645,9 +7657,9 @@
       </w:tcPr>
     </w:tblStylePr>
   </w:style>
-  <w:style w:type="table" w:styleId="931">
+  <w:style w:type="table" w:styleId="935">
     <w:name w:val="List Table 2"/>
-    <w:basedOn w:val="1014"/>
+    <w:basedOn w:val="1018"/>
     <w:uiPriority w:val="99"/>
     <w:pPr>
       <w:spacing w:after="0" w:line="240" w:lineRule="auto"/>
@@ -7731,9 +7743,9 @@
       </w:tcPr>
     </w:tblStylePr>
   </w:style>
-  <w:style w:type="table" w:styleId="932">
+  <w:style w:type="table" w:styleId="936">
     <w:name w:val="List Table 2 - Accent 1"/>
-    <w:basedOn w:val="1014"/>
+    <w:basedOn w:val="1018"/>
     <w:uiPriority w:val="99"/>
     <w:pPr>
       <w:spacing w:after="0" w:line="240" w:lineRule="auto"/>
@@ -7817,9 +7829,9 @@
       </w:tcPr>
     </w:tblStylePr>
   </w:style>
-  <w:style w:type="table" w:styleId="933">
+  <w:style w:type="table" w:styleId="937">
     <w:name w:val="List Table 2 - Accent 2"/>
-    <w:basedOn w:val="1014"/>
+    <w:basedOn w:val="1018"/>
     <w:uiPriority w:val="99"/>
     <w:pPr>
       <w:spacing w:after="0" w:line="240" w:lineRule="auto"/>
@@ -7903,9 +7915,9 @@
       </w:tcPr>
     </w:tblStylePr>
   </w:style>
-  <w:style w:type="table" w:styleId="934">
+  <w:style w:type="table" w:styleId="938">
     <w:name w:val="List Table 2 - Accent 3"/>
-    <w:basedOn w:val="1014"/>
+    <w:basedOn w:val="1018"/>
     <w:uiPriority w:val="99"/>
     <w:pPr>
       <w:spacing w:after="0" w:line="240" w:lineRule="auto"/>
@@ -7989,9 +8001,9 @@
       </w:tcPr>
     </w:tblStylePr>
   </w:style>
-  <w:style w:type="table" w:styleId="935">
+  <w:style w:type="table" w:styleId="939">
     <w:name w:val="List Table 2 - Accent 4"/>
-    <w:basedOn w:val="1014"/>
+    <w:basedOn w:val="1018"/>
     <w:uiPriority w:val="99"/>
     <w:pPr>
       <w:spacing w:after="0" w:line="240" w:lineRule="auto"/>
@@ -8075,9 +8087,9 @@
       </w:tcPr>
     </w:tblStylePr>
   </w:style>
-  <w:style w:type="table" w:styleId="936">
+  <w:style w:type="table" w:styleId="940">
     <w:name w:val="List Table 2 - Accent 5"/>
-    <w:basedOn w:val="1014"/>
+    <w:basedOn w:val="1018"/>
     <w:uiPriority w:val="99"/>
     <w:pPr>
       <w:spacing w:after="0" w:line="240" w:lineRule="auto"/>
@@ -8161,9 +8173,9 @@
       </w:tcPr>
     </w:tblStylePr>
   </w:style>
-  <w:style w:type="table" w:styleId="937">
+  <w:style w:type="table" w:styleId="941">
     <w:name w:val="List Table 2 - Accent 6"/>
-    <w:basedOn w:val="1014"/>
+    <w:basedOn w:val="1018"/>
     <w:uiPriority w:val="99"/>
     <w:pPr>
       <w:spacing w:after="0" w:line="240" w:lineRule="auto"/>
@@ -8247,9 +8259,9 @@
       </w:tcPr>
     </w:tblStylePr>
   </w:style>
-  <w:style w:type="table" w:styleId="938">
+  <w:style w:type="table" w:styleId="942">
     <w:name w:val="List Table 3"/>
-    <w:basedOn w:val="1014"/>
+    <w:basedOn w:val="1018"/>
     <w:uiPriority w:val="99"/>
     <w:pPr>
       <w:spacing w:after="0" w:line="240" w:lineRule="auto"/>
@@ -8321,9 +8333,9 @@
       </w:rPr>
     </w:tblStylePr>
   </w:style>
-  <w:style w:type="table" w:styleId="939">
+  <w:style w:type="table" w:styleId="943">
     <w:name w:val="List Table 3 - Accent 1"/>
-    <w:basedOn w:val="1014"/>
+    <w:basedOn w:val="1018"/>
     <w:uiPriority w:val="99"/>
     <w:pPr>
       <w:spacing w:after="0" w:line="240" w:lineRule="auto"/>
@@ -8395,9 +8407,9 @@
       </w:rPr>
     </w:tblStylePr>
   </w:style>
-  <w:style w:type="table" w:styleId="940">
+  <w:style w:type="table" w:styleId="944">
     <w:name w:val="List Table 3 - Accent 2"/>
-    <w:basedOn w:val="1014"/>
+    <w:basedOn w:val="1018"/>
     <w:uiPriority w:val="99"/>
     <w:pPr>
       <w:spacing w:after="0" w:line="240" w:lineRule="auto"/>
@@ -8469,9 +8481,9 @@
       </w:rPr>
     </w:tblStylePr>
   </w:style>
-  <w:style w:type="table" w:styleId="941">
+  <w:style w:type="table" w:styleId="945">
     <w:name w:val="List Table 3 - Accent 3"/>
-    <w:basedOn w:val="1014"/>
+    <w:basedOn w:val="1018"/>
     <w:uiPriority w:val="99"/>
     <w:pPr>
       <w:spacing w:after="0" w:line="240" w:lineRule="auto"/>
@@ -8543,9 +8555,9 @@
       </w:rPr>
     </w:tblStylePr>
   </w:style>
-  <w:style w:type="table" w:styleId="942">
+  <w:style w:type="table" w:styleId="946">
     <w:name w:val="List Table 3 - Accent 4"/>
-    <w:basedOn w:val="1014"/>
+    <w:basedOn w:val="1018"/>
     <w:uiPriority w:val="99"/>
     <w:pPr>
       <w:spacing w:after="0" w:line="240" w:lineRule="auto"/>
@@ -8617,9 +8629,9 @@
       </w:rPr>
     </w:tblStylePr>
   </w:style>
-  <w:style w:type="table" w:styleId="943">
+  <w:style w:type="table" w:styleId="947">
     <w:name w:val="List Table 3 - Accent 5"/>
-    <w:basedOn w:val="1014"/>
+    <w:basedOn w:val="1018"/>
     <w:uiPriority w:val="99"/>
     <w:pPr>
       <w:spacing w:after="0" w:line="240" w:lineRule="auto"/>
@@ -8691,9 +8703,9 @@
       </w:rPr>
     </w:tblStylePr>
   </w:style>
-  <w:style w:type="table" w:styleId="944">
+  <w:style w:type="table" w:styleId="948">
     <w:name w:val="List Table 3 - Accent 6"/>
-    <w:basedOn w:val="1014"/>
+    <w:basedOn w:val="1018"/>
     <w:uiPriority w:val="99"/>
     <w:pPr>
       <w:spacing w:after="0" w:line="240" w:lineRule="auto"/>
@@ -8765,9 +8777,9 @@
       </w:rPr>
     </w:tblStylePr>
   </w:style>
-  <w:style w:type="table" w:styleId="945">
+  <w:style w:type="table" w:styleId="949">
     <w:name w:val="List Table 4"/>
-    <w:basedOn w:val="1014"/>
+    <w:basedOn w:val="1018"/>
     <w:uiPriority w:val="99"/>
     <w:pPr>
       <w:spacing w:after="0" w:line="240" w:lineRule="auto"/>
@@ -8834,9 +8846,9 @@
       </w:rPr>
     </w:tblStylePr>
   </w:style>
-  <w:style w:type="table" w:styleId="946">
+  <w:style w:type="table" w:styleId="950">
     <w:name w:val="List Table 4 - Accent 1"/>
-    <w:basedOn w:val="1014"/>
+    <w:basedOn w:val="1018"/>
     <w:uiPriority w:val="99"/>
     <w:pPr>
       <w:spacing w:after="0" w:line="240" w:lineRule="auto"/>
@@ -8903,9 +8915,9 @@
       </w:rPr>
     </w:tblStylePr>
   </w:style>
-  <w:style w:type="table" w:styleId="947">
+  <w:style w:type="table" w:styleId="951">
     <w:name w:val="List Table 4 - Accent 2"/>
-    <w:basedOn w:val="1014"/>
+    <w:basedOn w:val="1018"/>
     <w:uiPriority w:val="99"/>
     <w:pPr>
       <w:spacing w:after="0" w:line="240" w:lineRule="auto"/>
@@ -8972,9 +8984,9 @@
       </w:rPr>
     </w:tblStylePr>
   </w:style>
-  <w:style w:type="table" w:styleId="948">
+  <w:style w:type="table" w:styleId="952">
     <w:name w:val="List Table 4 - Accent 3"/>
-    <w:basedOn w:val="1014"/>
+    <w:basedOn w:val="1018"/>
     <w:uiPriority w:val="99"/>
     <w:pPr>
       <w:spacing w:after="0" w:line="240" w:lineRule="auto"/>
@@ -9041,9 +9053,9 @@
       </w:rPr>
     </w:tblStylePr>
   </w:style>
-  <w:style w:type="table" w:styleId="949">
+  <w:style w:type="table" w:styleId="953">
     <w:name w:val="List Table 4 - Accent 4"/>
-    <w:basedOn w:val="1014"/>
+    <w:basedOn w:val="1018"/>
     <w:uiPriority w:val="99"/>
     <w:pPr>
       <w:spacing w:after="0" w:line="240" w:lineRule="auto"/>
@@ -9110,9 +9122,9 @@
       </w:rPr>
     </w:tblStylePr>
   </w:style>
-  <w:style w:type="table" w:styleId="950">
+  <w:style w:type="table" w:styleId="954">
     <w:name w:val="List Table 4 - Accent 5"/>
-    <w:basedOn w:val="1014"/>
+    <w:basedOn w:val="1018"/>
     <w:uiPriority w:val="99"/>
     <w:pPr>
       <w:spacing w:after="0" w:line="240" w:lineRule="auto"/>
@@ -9179,9 +9191,9 @@
       </w:rPr>
     </w:tblStylePr>
   </w:style>
-  <w:style w:type="table" w:styleId="951">
+  <w:style w:type="table" w:styleId="955">
     <w:name w:val="List Table 4 - Accent 6"/>
-    <w:basedOn w:val="1014"/>
+    <w:basedOn w:val="1018"/>
     <w:uiPriority w:val="99"/>
     <w:pPr>
       <w:spacing w:after="0" w:line="240" w:lineRule="auto"/>
@@ -9248,9 +9260,9 @@
       </w:rPr>
     </w:tblStylePr>
   </w:style>
-  <w:style w:type="table" w:styleId="952">
+  <w:style w:type="table" w:styleId="956">
     <w:name w:val="List Table 5 Dark"/>
-    <w:basedOn w:val="1014"/>
+    <w:basedOn w:val="1018"/>
     <w:uiPriority w:val="99"/>
     <w:pPr>
       <w:spacing w:after="0" w:line="240" w:lineRule="auto"/>
@@ -9355,9 +9367,9 @@
       </w:rPr>
     </w:tblStylePr>
   </w:style>
-  <w:style w:type="table" w:styleId="953">
+  <w:style w:type="table" w:styleId="957">
     <w:name w:val="List Table 5 Dark - Accent 1"/>
-    <w:basedOn w:val="1014"/>
+    <w:basedOn w:val="1018"/>
     <w:uiPriority w:val="99"/>
     <w:pPr>
       <w:spacing w:after="0" w:line="240" w:lineRule="auto"/>
@@ -9462,9 +9474,9 @@
       </w:rPr>
     </w:tblStylePr>
   </w:style>
-  <w:style w:type="table" w:styleId="954">
+  <w:style w:type="table" w:styleId="958">
     <w:name w:val="List Table 5 Dark - Accent 2"/>
-    <w:basedOn w:val="1014"/>
+    <w:basedOn w:val="1018"/>
     <w:uiPriority w:val="99"/>
     <w:pPr>
       <w:spacing w:after="0" w:line="240" w:lineRule="auto"/>
@@ -9569,9 +9581,9 @@
       </w:rPr>
     </w:tblStylePr>
   </w:style>
-  <w:style w:type="table" w:styleId="955">
+  <w:style w:type="table" w:styleId="959">
     <w:name w:val="List Table 5 Dark - Accent 3"/>
-    <w:basedOn w:val="1014"/>
+    <w:basedOn w:val="1018"/>
     <w:uiPriority w:val="99"/>
     <w:pPr>
       <w:spacing w:after="0" w:line="240" w:lineRule="auto"/>
@@ -9676,9 +9688,9 @@
       </w:rPr>
     </w:tblStylePr>
   </w:style>
-  <w:style w:type="table" w:styleId="956">
+  <w:style w:type="table" w:styleId="960">
     <w:name w:val="List Table 5 Dark - Accent 4"/>
-    <w:basedOn w:val="1014"/>
+    <w:basedOn w:val="1018"/>
     <w:uiPriority w:val="99"/>
     <w:pPr>
       <w:spacing w:after="0" w:line="240" w:lineRule="auto"/>
@@ -9783,9 +9795,9 @@
       </w:rPr>
     </w:tblStylePr>
   </w:style>
-  <w:style w:type="table" w:styleId="957">
+  <w:style w:type="table" w:styleId="961">
     <w:name w:val="List Table 5 Dark - Accent 5"/>
-    <w:basedOn w:val="1014"/>
+    <w:basedOn w:val="1018"/>
     <w:uiPriority w:val="99"/>
     <w:pPr>
       <w:spacing w:after="0" w:line="240" w:lineRule="auto"/>
@@ -9890,9 +9902,9 @@
       </w:rPr>
     </w:tblStylePr>
   </w:style>
-  <w:style w:type="table" w:styleId="958">
+  <w:style w:type="table" w:styleId="962">
     <w:name w:val="List Table 5 Dark - Accent 6"/>
-    <w:basedOn w:val="1014"/>
+    <w:basedOn w:val="1018"/>
     <w:uiPriority w:val="99"/>
     <w:pPr>
       <w:spacing w:after="0" w:line="240" w:lineRule="auto"/>
@@ -9997,9 +10009,9 @@
       </w:rPr>
     </w:tblStylePr>
   </w:style>
-  <w:style w:type="table" w:styleId="959">
+  <w:style w:type="table" w:styleId="963">
     <w:name w:val="List Table 6 Colorful"/>
-    <w:basedOn w:val="1014"/>
+    <w:basedOn w:val="1018"/>
     <w:uiPriority w:val="99"/>
     <w:pPr>
       <w:spacing w:after="0" w:line="240" w:lineRule="auto"/>
@@ -10070,9 +10082,9 @@
       </w:tcPr>
     </w:tblStylePr>
   </w:style>
-  <w:style w:type="table" w:styleId="960">
+  <w:style w:type="table" w:styleId="964">
     <w:name w:val="List Table 6 Colorful - Accent 1"/>
-    <w:basedOn w:val="1014"/>
+    <w:basedOn w:val="1018"/>
     <w:uiPriority w:val="99"/>
     <w:pPr>
       <w:spacing w:after="0" w:line="240" w:lineRule="auto"/>
@@ -10143,9 +10155,9 @@
       </w:tcPr>
     </w:tblStylePr>
   </w:style>
-  <w:style w:type="table" w:styleId="961">
+  <w:style w:type="table" w:styleId="965">
     <w:name w:val="List Table 6 Colorful - Accent 2"/>
-    <w:basedOn w:val="1014"/>
+    <w:basedOn w:val="1018"/>
     <w:uiPriority w:val="99"/>
     <w:pPr>
       <w:spacing w:after="0" w:line="240" w:lineRule="auto"/>
@@ -10216,9 +10228,9 @@
       </w:tcPr>
     </w:tblStylePr>
   </w:style>
-  <w:style w:type="table" w:styleId="962">
+  <w:style w:type="table" w:styleId="966">
     <w:name w:val="List Table 6 Colorful - Accent 3"/>
-    <w:basedOn w:val="1014"/>
+    <w:basedOn w:val="1018"/>
     <w:uiPriority w:val="99"/>
     <w:pPr>
       <w:spacing w:after="0" w:line="240" w:lineRule="auto"/>
@@ -10289,9 +10301,9 @@
       </w:tcPr>
     </w:tblStylePr>
   </w:style>
-  <w:style w:type="table" w:styleId="963">
+  <w:style w:type="table" w:styleId="967">
     <w:name w:val="List Table 6 Colorful - Accent 4"/>
-    <w:basedOn w:val="1014"/>
+    <w:basedOn w:val="1018"/>
     <w:uiPriority w:val="99"/>
     <w:pPr>
       <w:spacing w:after="0" w:line="240" w:lineRule="auto"/>
@@ -10362,9 +10374,9 @@
       </w:tcPr>
     </w:tblStylePr>
   </w:style>
-  <w:style w:type="table" w:styleId="964">
+  <w:style w:type="table" w:styleId="968">
     <w:name w:val="List Table 6 Colorful - Accent 5"/>
-    <w:basedOn w:val="1014"/>
+    <w:basedOn w:val="1018"/>
     <w:uiPriority w:val="99"/>
     <w:pPr>
       <w:spacing w:after="0" w:line="240" w:lineRule="auto"/>
@@ -10435,9 +10447,9 @@
       </w:tcPr>
     </w:tblStylePr>
   </w:style>
-  <w:style w:type="table" w:styleId="965">
+  <w:style w:type="table" w:styleId="969">
     <w:name w:val="List Table 6 Colorful - Accent 6"/>
-    <w:basedOn w:val="1014"/>
+    <w:basedOn w:val="1018"/>
     <w:uiPriority w:val="99"/>
     <w:pPr>
       <w:spacing w:after="0" w:line="240" w:lineRule="auto"/>
@@ -10508,9 +10520,9 @@
       </w:tcPr>
     </w:tblStylePr>
   </w:style>
-  <w:style w:type="table" w:styleId="966">
+  <w:style w:type="table" w:styleId="970">
     <w:name w:val="List Table 7 Colorful"/>
-    <w:basedOn w:val="1014"/>
+    <w:basedOn w:val="1018"/>
     <w:uiPriority w:val="99"/>
     <w:pPr>
       <w:spacing w:after="0" w:line="240" w:lineRule="auto"/>
@@ -10624,9 +10636,9 @@
       </w:rPr>
     </w:tblStylePr>
   </w:style>
-  <w:style w:type="table" w:styleId="967">
+  <w:style w:type="table" w:styleId="971">
     <w:name w:val="List Table 7 Colorful - Accent 1"/>
-    <w:basedOn w:val="1014"/>
+    <w:basedOn w:val="1018"/>
     <w:uiPriority w:val="99"/>
     <w:pPr>
       <w:spacing w:after="0" w:line="240" w:lineRule="auto"/>
@@ -10740,9 +10752,9 @@
       </w:rPr>
     </w:tblStylePr>
   </w:style>
-  <w:style w:type="table" w:styleId="968">
+  <w:style w:type="table" w:styleId="972">
     <w:name w:val="List Table 7 Colorful - Accent 2"/>
-    <w:basedOn w:val="1014"/>
+    <w:basedOn w:val="1018"/>
     <w:uiPriority w:val="99"/>
     <w:pPr>
       <w:spacing w:after="0" w:line="240" w:lineRule="auto"/>
@@ -10856,9 +10868,9 @@
       </w:rPr>
     </w:tblStylePr>
   </w:style>
-  <w:style w:type="table" w:styleId="969">
+  <w:style w:type="table" w:styleId="973">
     <w:name w:val="List Table 7 Colorful - Accent 3"/>
-    <w:basedOn w:val="1014"/>
+    <w:basedOn w:val="1018"/>
     <w:uiPriority w:val="99"/>
     <w:pPr>
       <w:spacing w:after="0" w:line="240" w:lineRule="auto"/>
@@ -10972,9 +10984,9 @@
       </w:rPr>
     </w:tblStylePr>
   </w:style>
-  <w:style w:type="table" w:styleId="970">
+  <w:style w:type="table" w:styleId="974">
     <w:name w:val="List Table 7 Colorful - Accent 4"/>
-    <w:basedOn w:val="1014"/>
+    <w:basedOn w:val="1018"/>
     <w:uiPriority w:val="99"/>
     <w:pPr>
       <w:spacing w:after="0" w:line="240" w:lineRule="auto"/>
@@ -11088,9 +11100,9 @@
       </w:rPr>
     </w:tblStylePr>
   </w:style>
-  <w:style w:type="table" w:styleId="971">
+  <w:style w:type="table" w:styleId="975">
     <w:name w:val="List Table 7 Colorful - Accent 5"/>
-    <w:basedOn w:val="1014"/>
+    <w:basedOn w:val="1018"/>
     <w:uiPriority w:val="99"/>
     <w:pPr>
       <w:spacing w:after="0" w:line="240" w:lineRule="auto"/>
@@ -11204,9 +11216,9 @@
       </w:rPr>
     </w:tblStylePr>
   </w:style>
-  <w:style w:type="table" w:styleId="972">
+  <w:style w:type="table" w:styleId="976">
     <w:name w:val="List Table 7 Colorful - Accent 6"/>
-    <w:basedOn w:val="1014"/>
+    <w:basedOn w:val="1018"/>
     <w:uiPriority w:val="99"/>
     <w:pPr>
       <w:spacing w:after="0" w:line="240" w:lineRule="auto"/>
@@ -11320,9 +11332,9 @@
       </w:rPr>
     </w:tblStylePr>
   </w:style>
-  <w:style w:type="table" w:styleId="973">
+  <w:style w:type="table" w:styleId="977">
     <w:name w:val="Lined - Accent"/>
-    <w:basedOn w:val="1014"/>
+    <w:basedOn w:val="1018"/>
     <w:uiPriority w:val="99"/>
     <w:pPr>
       <w:spacing w:after="0" w:line="240" w:lineRule="auto"/>
@@ -11410,9 +11422,9 @@
       </w:tcPr>
     </w:tblStylePr>
   </w:style>
-  <w:style w:type="table" w:styleId="974">
+  <w:style w:type="table" w:styleId="978">
     <w:name w:val="Lined - Accent 1"/>
-    <w:basedOn w:val="1014"/>
+    <w:basedOn w:val="1018"/>
     <w:uiPriority w:val="99"/>
     <w:pPr>
       <w:spacing w:after="0" w:line="240" w:lineRule="auto"/>
@@ -11500,9 +11512,9 @@
       </w:tcPr>
     </w:tblStylePr>
   </w:style>
-  <w:style w:type="table" w:styleId="975">
+  <w:style w:type="table" w:styleId="979">
     <w:name w:val="Lined - Accent 2"/>
-    <w:basedOn w:val="1014"/>
+    <w:basedOn w:val="1018"/>
     <w:uiPriority w:val="99"/>
     <w:pPr>
       <w:spacing w:after="0" w:line="240" w:lineRule="auto"/>
@@ -11590,9 +11602,9 @@
       </w:tcPr>
     </w:tblStylePr>
   </w:style>
-  <w:style w:type="table" w:styleId="976">
+  <w:style w:type="table" w:styleId="980">
     <w:name w:val="Lined - Accent 3"/>
-    <w:basedOn w:val="1014"/>
+    <w:basedOn w:val="1018"/>
     <w:uiPriority w:val="99"/>
     <w:pPr>
       <w:spacing w:after="0" w:line="240" w:lineRule="auto"/>
@@ -11680,9 +11692,9 @@
       </w:tcPr>
     </w:tblStylePr>
   </w:style>
-  <w:style w:type="table" w:styleId="977">
+  <w:style w:type="table" w:styleId="981">
     <w:name w:val="Lined - Accent 4"/>
-    <w:basedOn w:val="1014"/>
+    <w:basedOn w:val="1018"/>
     <w:uiPriority w:val="99"/>
     <w:pPr>
       <w:spacing w:after="0" w:line="240" w:lineRule="auto"/>
@@ -11770,9 +11782,9 @@
       </w:tcPr>
     </w:tblStylePr>
   </w:style>
-  <w:style w:type="table" w:styleId="978">
+  <w:style w:type="table" w:styleId="982">
     <w:name w:val="Lined - Accent 5"/>
-    <w:basedOn w:val="1014"/>
+    <w:basedOn w:val="1018"/>
     <w:uiPriority w:val="99"/>
     <w:pPr>
       <w:spacing w:after="0" w:line="240" w:lineRule="auto"/>
@@ -11860,9 +11872,9 @@
       </w:tcPr>
     </w:tblStylePr>
   </w:style>
-  <w:style w:type="table" w:styleId="979">
+  <w:style w:type="table" w:styleId="983">
     <w:name w:val="Lined - Accent 6"/>
-    <w:basedOn w:val="1014"/>
+    <w:basedOn w:val="1018"/>
     <w:uiPriority w:val="99"/>
     <w:pPr>
       <w:spacing w:after="0" w:line="240" w:lineRule="auto"/>
@@ -11950,9 +11962,9 @@
       </w:tcPr>
     </w:tblStylePr>
   </w:style>
-  <w:style w:type="table" w:styleId="980">
+  <w:style w:type="table" w:styleId="984">
     <w:name w:val="Bordered &amp; Lined - Accent"/>
-    <w:basedOn w:val="1014"/>
+    <w:basedOn w:val="1018"/>
     <w:uiPriority w:val="99"/>
     <w:pPr>
       <w:spacing w:after="0" w:line="240" w:lineRule="auto"/>
@@ -12048,9 +12060,9 @@
       </w:tcPr>
     </w:tblStylePr>
   </w:style>
-  <w:style w:type="table" w:styleId="981">
+  <w:style w:type="table" w:styleId="985">
     <w:name w:val="Bordered &amp; Lined - Accent 1"/>
-    <w:basedOn w:val="1014"/>
+    <w:basedOn w:val="1018"/>
     <w:uiPriority w:val="99"/>
     <w:pPr>
       <w:spacing w:after="0" w:line="240" w:lineRule="auto"/>
@@ -12146,9 +12158,9 @@
       </w:tcPr>
     </w:tblStylePr>
   </w:style>
-  <w:style w:type="table" w:styleId="982">
+  <w:style w:type="table" w:styleId="986">
     <w:name w:val="Bordered &amp; Lined - Accent 2"/>
-    <w:basedOn w:val="1014"/>
+    <w:basedOn w:val="1018"/>
     <w:uiPriority w:val="99"/>
     <w:pPr>
       <w:spacing w:after="0" w:line="240" w:lineRule="auto"/>
@@ -12244,9 +12256,9 @@
       </w:tcPr>
     </w:tblStylePr>
   </w:style>
-  <w:style w:type="table" w:styleId="983">
+  <w:style w:type="table" w:styleId="987">
     <w:name w:val="Bordered &amp; Lined - Accent 3"/>
-    <w:basedOn w:val="1014"/>
+    <w:basedOn w:val="1018"/>
     <w:uiPriority w:val="99"/>
     <w:pPr>
       <w:spacing w:after="0" w:line="240" w:lineRule="auto"/>
@@ -12342,9 +12354,9 @@
       </w:tcPr>
     </w:tblStylePr>
   </w:style>
-  <w:style w:type="table" w:styleId="984">
+  <w:style w:type="table" w:styleId="988">
     <w:name w:val="Bordered &amp; Lined - Accent 4"/>
-    <w:basedOn w:val="1014"/>
+    <w:basedOn w:val="1018"/>
     <w:uiPriority w:val="99"/>
     <w:pPr>
       <w:spacing w:after="0" w:line="240" w:lineRule="auto"/>
@@ -12440,9 +12452,9 @@
       </w:tcPr>
     </w:tblStylePr>
   </w:style>
-  <w:style w:type="table" w:styleId="985">
+  <w:style w:type="table" w:styleId="989">
     <w:name w:val="Bordered &amp; Lined - Accent 5"/>
-    <w:basedOn w:val="1014"/>
+    <w:basedOn w:val="1018"/>
     <w:uiPriority w:val="99"/>
     <w:pPr>
       <w:spacing w:after="0" w:line="240" w:lineRule="auto"/>
@@ -12538,9 +12550,9 @@
       </w:tcPr>
     </w:tblStylePr>
   </w:style>
-  <w:style w:type="table" w:styleId="986">
+  <w:style w:type="table" w:styleId="990">
     <w:name w:val="Bordered &amp; Lined - Accent 6"/>
-    <w:basedOn w:val="1014"/>
+    <w:basedOn w:val="1018"/>
     <w:uiPriority w:val="99"/>
     <w:pPr>
       <w:spacing w:after="0" w:line="240" w:lineRule="auto"/>
@@ -12636,9 +12648,9 @@
       </w:tcPr>
     </w:tblStylePr>
   </w:style>
-  <w:style w:type="table" w:styleId="987">
+  <w:style w:type="table" w:styleId="991">
     <w:name w:val="Bordered"/>
-    <w:basedOn w:val="1014"/>
+    <w:basedOn w:val="1018"/>
     <w:uiPriority w:val="99"/>
     <w:pPr>
       <w:spacing w:after="0" w:line="240" w:lineRule="auto"/>
@@ -12715,9 +12727,9 @@
       </w:tcPr>
     </w:tblStylePr>
   </w:style>
-  <w:style w:type="table" w:styleId="988">
+  <w:style w:type="table" w:styleId="992">
     <w:name w:val="Bordered - Accent 1"/>
-    <w:basedOn w:val="1014"/>
+    <w:basedOn w:val="1018"/>
     <w:uiPriority w:val="99"/>
     <w:pPr>
       <w:spacing w:after="0" w:line="240" w:lineRule="auto"/>
@@ -12794,9 +12806,9 @@
       </w:tcPr>
     </w:tblStylePr>
   </w:style>
-  <w:style w:type="table" w:styleId="989">
+  <w:style w:type="table" w:styleId="993">
     <w:name w:val="Bordered - Accent 2"/>
-    <w:basedOn w:val="1014"/>
+    <w:basedOn w:val="1018"/>
     <w:uiPriority w:val="99"/>
     <w:pPr>
       <w:spacing w:after="0" w:line="240" w:lineRule="auto"/>
@@ -12873,9 +12885,9 @@
       </w:tcPr>
     </w:tblStylePr>
   </w:style>
-  <w:style w:type="table" w:styleId="990">
+  <w:style w:type="table" w:styleId="994">
     <w:name w:val="Bordered - Accent 3"/>
-    <w:basedOn w:val="1014"/>
+    <w:basedOn w:val="1018"/>
     <w:uiPriority w:val="99"/>
     <w:pPr>
       <w:spacing w:after="0" w:line="240" w:lineRule="auto"/>
@@ -12952,9 +12964,9 @@
       </w:tcPr>
     </w:tblStylePr>
   </w:style>
-  <w:style w:type="table" w:styleId="991">
+  <w:style w:type="table" w:styleId="995">
     <w:name w:val="Bordered - Accent 4"/>
-    <w:basedOn w:val="1014"/>
+    <w:basedOn w:val="1018"/>
     <w:uiPriority w:val="99"/>
     <w:pPr>
       <w:spacing w:after="0" w:line="240" w:lineRule="auto"/>
@@ -13031,9 +13043,9 @@
       </w:tcPr>
     </w:tblStylePr>
   </w:style>
-  <w:style w:type="table" w:styleId="992">
+  <w:style w:type="table" w:styleId="996">
     <w:name w:val="Bordered - Accent 5"/>
-    <w:basedOn w:val="1014"/>
+    <w:basedOn w:val="1018"/>
     <w:uiPriority w:val="99"/>
     <w:pPr>
       <w:spacing w:after="0" w:line="240" w:lineRule="auto"/>
@@ -13110,9 +13122,9 @@
       </w:tcPr>
     </w:tblStylePr>
   </w:style>
-  <w:style w:type="table" w:styleId="993">
+  <w:style w:type="table" w:styleId="997">
     <w:name w:val="Bordered - Accent 6"/>
-    <w:basedOn w:val="1014"/>
+    <w:basedOn w:val="1018"/>
     <w:uiPriority w:val="99"/>
     <w:pPr>
       <w:spacing w:after="0" w:line="240" w:lineRule="auto"/>
@@ -13189,7 +13201,7 @@
       </w:tcPr>
     </w:tblStylePr>
   </w:style>
-  <w:style w:type="character" w:styleId="994">
+  <w:style w:type="character" w:styleId="998">
     <w:name w:val="Hyperlink"/>
     <w:uiPriority w:val="99"/>
     <w:unhideWhenUsed/>
@@ -13198,10 +13210,10 @@
       <w:u w:val="single"/>
     </w:rPr>
   </w:style>
-  <w:style w:type="paragraph" w:styleId="995">
+  <w:style w:type="paragraph" w:styleId="999">
     <w:name w:val="footnote text"/>
-    <w:basedOn w:val="1012"/>
-    <w:link w:val="996"/>
+    <w:basedOn w:val="1016"/>
+    <w:link w:val="1000"/>
     <w:uiPriority w:val="99"/>
     <w:semiHidden/>
     <w:unhideWhenUsed/>
@@ -13212,27 +13224,27 @@
       <w:sz w:val="18"/>
     </w:rPr>
   </w:style>
-  <w:style w:type="character" w:styleId="996">
+  <w:style w:type="character" w:styleId="1000">
     <w:name w:val="Footnote Text Char"/>
-    <w:link w:val="995"/>
+    <w:link w:val="999"/>
     <w:uiPriority w:val="99"/>
     <w:rPr>
       <w:sz w:val="18"/>
     </w:rPr>
   </w:style>
-  <w:style w:type="character" w:styleId="997">
+  <w:style w:type="character" w:styleId="1001">
     <w:name w:val="footnote reference"/>
-    <w:basedOn w:val="1013"/>
+    <w:basedOn w:val="1017"/>
     <w:uiPriority w:val="99"/>
     <w:unhideWhenUsed/>
     <w:rPr>
       <w:vertAlign w:val="superscript"/>
     </w:rPr>
   </w:style>
-  <w:style w:type="paragraph" w:styleId="998">
+  <w:style w:type="paragraph" w:styleId="1002">
     <w:name w:val="endnote text"/>
-    <w:basedOn w:val="1012"/>
-    <w:link w:val="999"/>
+    <w:basedOn w:val="1016"/>
+    <w:link w:val="1003"/>
     <w:uiPriority w:val="99"/>
     <w:semiHidden/>
     <w:unhideWhenUsed/>
@@ -13243,17 +13255,17 @@
       <w:sz w:val="20"/>
     </w:rPr>
   </w:style>
-  <w:style w:type="character" w:styleId="999">
+  <w:style w:type="character" w:styleId="1003">
     <w:name w:val="Endnote Text Char"/>
-    <w:link w:val="998"/>
+    <w:link w:val="1002"/>
     <w:uiPriority w:val="99"/>
     <w:rPr>
       <w:sz w:val="20"/>
     </w:rPr>
   </w:style>
-  <w:style w:type="character" w:styleId="1000">
+  <w:style w:type="character" w:styleId="1004">
     <w:name w:val="endnote reference"/>
-    <w:basedOn w:val="1013"/>
+    <w:basedOn w:val="1017"/>
     <w:uiPriority w:val="99"/>
     <w:semiHidden/>
     <w:unhideWhenUsed/>
@@ -13261,10 +13273,10 @@
       <w:vertAlign w:val="superscript"/>
     </w:rPr>
   </w:style>
-  <w:style w:type="paragraph" w:styleId="1001">
+  <w:style w:type="paragraph" w:styleId="1005">
     <w:name w:val="toc 1"/>
-    <w:basedOn w:val="1012"/>
-    <w:next w:val="1012"/>
+    <w:basedOn w:val="1016"/>
+    <w:next w:val="1016"/>
     <w:uiPriority w:val="39"/>
     <w:unhideWhenUsed/>
     <w:pPr>
@@ -13272,10 +13284,10 @@
       <w:spacing w:after="57"/>
     </w:pPr>
   </w:style>
-  <w:style w:type="paragraph" w:styleId="1002">
+  <w:style w:type="paragraph" w:styleId="1006">
     <w:name w:val="toc 2"/>
-    <w:basedOn w:val="1012"/>
-    <w:next w:val="1012"/>
+    <w:basedOn w:val="1016"/>
+    <w:next w:val="1016"/>
     <w:uiPriority w:val="39"/>
     <w:unhideWhenUsed/>
     <w:pPr>
@@ -13283,10 +13295,10 @@
       <w:spacing w:after="57"/>
     </w:pPr>
   </w:style>
-  <w:style w:type="paragraph" w:styleId="1003">
+  <w:style w:type="paragraph" w:styleId="1007">
     <w:name w:val="toc 3"/>
-    <w:basedOn w:val="1012"/>
-    <w:next w:val="1012"/>
+    <w:basedOn w:val="1016"/>
+    <w:next w:val="1016"/>
     <w:uiPriority w:val="39"/>
     <w:unhideWhenUsed/>
     <w:pPr>
@@ -13294,10 +13306,10 @@
       <w:spacing w:after="57"/>
     </w:pPr>
   </w:style>
-  <w:style w:type="paragraph" w:styleId="1004">
+  <w:style w:type="paragraph" w:styleId="1008">
     <w:name w:val="toc 4"/>
-    <w:basedOn w:val="1012"/>
-    <w:next w:val="1012"/>
+    <w:basedOn w:val="1016"/>
+    <w:next w:val="1016"/>
     <w:uiPriority w:val="39"/>
     <w:unhideWhenUsed/>
     <w:pPr>
@@ -13305,10 +13317,10 @@
       <w:spacing w:after="57"/>
     </w:pPr>
   </w:style>
-  <w:style w:type="paragraph" w:styleId="1005">
+  <w:style w:type="paragraph" w:styleId="1009">
     <w:name w:val="toc 5"/>
-    <w:basedOn w:val="1012"/>
-    <w:next w:val="1012"/>
+    <w:basedOn w:val="1016"/>
+    <w:next w:val="1016"/>
     <w:uiPriority w:val="39"/>
     <w:unhideWhenUsed/>
     <w:pPr>
@@ -13316,10 +13328,10 @@
       <w:spacing w:after="57"/>
     </w:pPr>
   </w:style>
-  <w:style w:type="paragraph" w:styleId="1006">
+  <w:style w:type="paragraph" w:styleId="1010">
     <w:name w:val="toc 6"/>
-    <w:basedOn w:val="1012"/>
-    <w:next w:val="1012"/>
+    <w:basedOn w:val="1016"/>
+    <w:next w:val="1016"/>
     <w:uiPriority w:val="39"/>
     <w:unhideWhenUsed/>
     <w:pPr>
@@ -13327,10 +13339,10 @@
       <w:spacing w:after="57"/>
     </w:pPr>
   </w:style>
-  <w:style w:type="paragraph" w:styleId="1007">
+  <w:style w:type="paragraph" w:styleId="1011">
     <w:name w:val="toc 7"/>
-    <w:basedOn w:val="1012"/>
-    <w:next w:val="1012"/>
+    <w:basedOn w:val="1016"/>
+    <w:next w:val="1016"/>
     <w:uiPriority w:val="39"/>
     <w:unhideWhenUsed/>
     <w:pPr>
@@ -13338,10 +13350,10 @@
       <w:spacing w:after="57"/>
     </w:pPr>
   </w:style>
-  <w:style w:type="paragraph" w:styleId="1008">
+  <w:style w:type="paragraph" w:styleId="1012">
     <w:name w:val="toc 8"/>
-    <w:basedOn w:val="1012"/>
-    <w:next w:val="1012"/>
+    <w:basedOn w:val="1016"/>
+    <w:next w:val="1016"/>
     <w:uiPriority w:val="39"/>
     <w:unhideWhenUsed/>
     <w:pPr>
@@ -13349,10 +13361,10 @@
       <w:spacing w:after="57"/>
     </w:pPr>
   </w:style>
-  <w:style w:type="paragraph" w:styleId="1009">
+  <w:style w:type="paragraph" w:styleId="1013">
     <w:name w:val="toc 9"/>
-    <w:basedOn w:val="1012"/>
-    <w:next w:val="1012"/>
+    <w:basedOn w:val="1016"/>
+    <w:next w:val="1016"/>
     <w:uiPriority w:val="39"/>
     <w:unhideWhenUsed/>
     <w:pPr>
@@ -13360,35 +13372,35 @@
       <w:spacing w:after="57"/>
     </w:pPr>
   </w:style>
-  <w:style w:type="paragraph" w:styleId="1010">
+  <w:style w:type="paragraph" w:styleId="1014">
     <w:name w:val="TOC Heading"/>
     <w:uiPriority w:val="39"/>
     <w:unhideWhenUsed/>
   </w:style>
-  <w:style w:type="paragraph" w:styleId="1011">
+  <w:style w:type="paragraph" w:styleId="1015">
     <w:name w:val="table of figures"/>
-    <w:basedOn w:val="1012"/>
-    <w:next w:val="1012"/>
+    <w:basedOn w:val="1016"/>
+    <w:next w:val="1016"/>
     <w:uiPriority w:val="99"/>
     <w:unhideWhenUsed/>
     <w:pPr>
       <w:spacing w:after="0" w:afterAutospacing="0"/>
     </w:pPr>
   </w:style>
-  <w:style w:type="paragraph" w:styleId="1012" w:default="1">
+  <w:style w:type="paragraph" w:styleId="1016" w:default="1">
     <w:name w:val="Normal"/>
     <w:qFormat/>
     <w:rPr>
       <w:lang w:val="id-ID"/>
     </w:rPr>
   </w:style>
-  <w:style w:type="character" w:styleId="1013" w:default="1">
+  <w:style w:type="character" w:styleId="1017" w:default="1">
     <w:name w:val="Default Paragraph Font"/>
     <w:uiPriority w:val="1"/>
     <w:semiHidden/>
     <w:unhideWhenUsed/>
   </w:style>
-  <w:style w:type="table" w:styleId="1014" w:default="1">
+  <w:style w:type="table" w:styleId="1018" w:default="1">
     <w:name w:val="Normal Table"/>
     <w:uiPriority w:val="99"/>
     <w:semiHidden/>
@@ -13403,15 +13415,15 @@
       </w:tblCellMar>
     </w:tblPr>
   </w:style>
-  <w:style w:type="numbering" w:styleId="1015" w:default="1">
+  <w:style w:type="numbering" w:styleId="1019" w:default="1">
     <w:name w:val="No List"/>
     <w:uiPriority w:val="99"/>
     <w:semiHidden/>
     <w:unhideWhenUsed/>
   </w:style>
-  <w:style w:type="paragraph" w:styleId="1016">
+  <w:style w:type="paragraph" w:styleId="1020">
     <w:name w:val="List Paragraph"/>
-    <w:basedOn w:val="1012"/>
+    <w:basedOn w:val="1016"/>
     <w:uiPriority w:val="34"/>
     <w:qFormat/>
     <w:pPr>
@@ -13419,10 +13431,10 @@
       <w:ind w:left="720"/>
     </w:pPr>
   </w:style>
-  <w:style w:type="paragraph" w:styleId="1017">
+  <w:style w:type="paragraph" w:styleId="1021">
     <w:name w:val="Header"/>
-    <w:basedOn w:val="1012"/>
-    <w:link w:val="1018"/>
+    <w:basedOn w:val="1016"/>
+    <w:link w:val="1022"/>
     <w:uiPriority w:val="99"/>
     <w:unhideWhenUsed/>
     <w:pPr>
@@ -13433,16 +13445,16 @@
       </w:tabs>
     </w:pPr>
   </w:style>
-  <w:style w:type="character" w:styleId="1018" w:customStyle="1">
+  <w:style w:type="character" w:styleId="1022" w:customStyle="1">
     <w:name w:val="Header Char"/>
-    <w:basedOn w:val="1013"/>
-    <w:link w:val="1017"/>
+    <w:basedOn w:val="1017"/>
+    <w:link w:val="1021"/>
     <w:uiPriority w:val="99"/>
   </w:style>
-  <w:style w:type="paragraph" w:styleId="1019">
+  <w:style w:type="paragraph" w:styleId="1023">
     <w:name w:val="Footer"/>
-    <w:basedOn w:val="1012"/>
-    <w:link w:val="1020"/>
+    <w:basedOn w:val="1016"/>
+    <w:link w:val="1024"/>
     <w:uiPriority w:val="99"/>
     <w:unhideWhenUsed/>
     <w:pPr>
@@ -13453,15 +13465,15 @@
       </w:tabs>
     </w:pPr>
   </w:style>
-  <w:style w:type="character" w:styleId="1020" w:customStyle="1">
+  <w:style w:type="character" w:styleId="1024" w:customStyle="1">
     <w:name w:val="Footer Char"/>
-    <w:basedOn w:val="1013"/>
-    <w:link w:val="1019"/>
+    <w:basedOn w:val="1017"/>
+    <w:link w:val="1023"/>
     <w:uiPriority w:val="99"/>
   </w:style>
-  <w:style w:type="table" w:styleId="1021">
+  <w:style w:type="table" w:styleId="1025">
     <w:name w:val="Table Grid"/>
-    <w:basedOn w:val="1014"/>
+    <w:basedOn w:val="1018"/>
     <w:uiPriority w:val="39"/>
     <w:pPr>
       <w:spacing w:after="0" w:line="240" w:lineRule="auto"/>

</xml_diff>